<commit_message>
Worked on the introduction
</commit_message>
<xml_diff>
--- a/CA2_Henrique_Noronha_sbs22102.docx
+++ b/CA2_Henrique_Noronha_sbs22102.docx
@@ -730,6 +730,200 @@
         </w:rPr>
         <w:br/>
       </w:r>
+    </w:p>
+    <w:p>
+      <w:pPr>
+        <w:pStyle w:val="ListParagraph"/>
+        <w:spacing w:after="0" w:line="240" w:lineRule="auto"/>
+        <w:ind w:left="426" w:firstLine="708"/>
+        <w:rPr>
+          <w:sz w:val="24"/>
+          <w:szCs w:val="24"/>
+        </w:rPr>
+      </w:pPr>
+      <w:r>
+        <w:rPr>
+          <w:sz w:val="24"/>
+          <w:szCs w:val="24"/>
+        </w:rPr>
+        <w:t xml:space="preserve">It is widely known that red meat is a rich source of nutrition for all people. </w:t>
+      </w:r>
+      <w:r>
+        <w:rPr>
+          <w:sz w:val="24"/>
+          <w:szCs w:val="24"/>
+        </w:rPr>
+        <w:t xml:space="preserve">It is a commonly sought-after source of protein in supermarkets and is a highly versatile meat for cooking. </w:t>
+      </w:r>
+      <w:r>
+        <w:rPr>
+          <w:sz w:val="24"/>
+          <w:szCs w:val="24"/>
+        </w:rPr>
+        <w:t>Figure 1 below shows how, o</w:t>
+      </w:r>
+      <w:r>
+        <w:rPr>
+          <w:sz w:val="24"/>
+          <w:szCs w:val="24"/>
+        </w:rPr>
+        <w:t xml:space="preserve">ver the last 50 years, </w:t>
+      </w:r>
+      <w:r>
+        <w:rPr>
+          <w:sz w:val="24"/>
+          <w:szCs w:val="24"/>
+        </w:rPr>
+        <w:t xml:space="preserve">global meat production has expanded dramatically, more than quadrupled since 1961 </w:t>
+      </w:r>
+      <w:r>
+        <w:rPr>
+          <w:sz w:val="24"/>
+          <w:szCs w:val="24"/>
+        </w:rPr>
+        <w:t xml:space="preserve">(Ritchie and </w:t>
+      </w:r>
+      <w:proofErr w:type="spellStart"/>
+      <w:r>
+        <w:rPr>
+          <w:sz w:val="24"/>
+          <w:szCs w:val="24"/>
+        </w:rPr>
+        <w:t>Roser</w:t>
+      </w:r>
+      <w:proofErr w:type="spellEnd"/>
+      <w:r>
+        <w:rPr>
+          <w:sz w:val="24"/>
+          <w:szCs w:val="24"/>
+        </w:rPr>
+        <w:t>, 2017)</w:t>
+      </w:r>
+      <w:r>
+        <w:rPr>
+          <w:sz w:val="24"/>
+          <w:szCs w:val="24"/>
+        </w:rPr>
+        <w:t xml:space="preserve">. </w:t>
+      </w:r>
+    </w:p>
+    <w:p>
+      <w:pPr>
+        <w:pStyle w:val="ListParagraph"/>
+        <w:spacing w:after="0" w:line="240" w:lineRule="auto"/>
+        <w:ind w:left="426" w:firstLine="708"/>
+        <w:rPr>
+          <w:sz w:val="24"/>
+          <w:szCs w:val="24"/>
+        </w:rPr>
+      </w:pPr>
+    </w:p>
+    <w:p>
+      <w:pPr>
+        <w:pStyle w:val="ListParagraph"/>
+        <w:keepNext/>
+        <w:spacing w:after="0" w:line="240" w:lineRule="auto"/>
+        <w:ind w:left="426" w:firstLine="708"/>
+        <w:jc w:val="center"/>
+      </w:pPr>
+      <w:r>
+        <w:rPr>
+          <w:sz w:val="24"/>
+          <w:szCs w:val="24"/>
+        </w:rPr>
+        <w:drawing>
+          <wp:inline distT="0" distB="0" distL="0" distR="0" wp14:anchorId="384F9DB8" wp14:editId="2E0A7F3D">
+            <wp:extent cx="4594149" cy="3472972"/>
+            <wp:effectExtent l="0" t="0" r="3810" b="0"/>
+            <wp:docPr id="1" name="Picture 1" descr="Chart, line chart&#10;&#10;Description automatically generated"/>
+            <wp:cNvGraphicFramePr>
+              <a:graphicFrameLocks xmlns:a="http://schemas.openxmlformats.org/drawingml/2006/main" noChangeAspect="1"/>
+            </wp:cNvGraphicFramePr>
+            <a:graphic xmlns:a="http://schemas.openxmlformats.org/drawingml/2006/main">
+              <a:graphicData uri="http://schemas.openxmlformats.org/drawingml/2006/picture">
+                <pic:pic xmlns:pic="http://schemas.openxmlformats.org/drawingml/2006/picture">
+                  <pic:nvPicPr>
+                    <pic:cNvPr id="1" name="Picture 1" descr="Chart, line chart&#10;&#10;Description automatically generated"/>
+                    <pic:cNvPicPr/>
+                  </pic:nvPicPr>
+                  <pic:blipFill>
+                    <a:blip r:embed="rId10"/>
+                    <a:stretch>
+                      <a:fillRect/>
+                    </a:stretch>
+                  </pic:blipFill>
+                  <pic:spPr>
+                    <a:xfrm>
+                      <a:off x="0" y="0"/>
+                      <a:ext cx="4621253" cy="3493462"/>
+                    </a:xfrm>
+                    <a:prstGeom prst="rect">
+                      <a:avLst/>
+                    </a:prstGeom>
+                  </pic:spPr>
+                </pic:pic>
+              </a:graphicData>
+            </a:graphic>
+          </wp:inline>
+        </w:drawing>
+      </w:r>
+    </w:p>
+    <w:p>
+      <w:pPr>
+        <w:pStyle w:val="Caption"/>
+        <w:jc w:val="center"/>
+        <w:rPr>
+          <w:sz w:val="24"/>
+          <w:szCs w:val="24"/>
+        </w:rPr>
+      </w:pPr>
+      <w:r>
+        <w:t xml:space="preserve">Figure </w:t>
+      </w:r>
+      <w:r>
+        <w:fldChar w:fldCharType="begin"/>
+      </w:r>
+      <w:r>
+        <w:instrText xml:space="preserve"> SEQ Figure \* ARABIC </w:instrText>
+      </w:r>
+      <w:r>
+        <w:fldChar w:fldCharType="separate"/>
+      </w:r>
+      <w:r>
+        <w:rPr>
+          <w:noProof/>
+        </w:rPr>
+        <w:t>1</w:t>
+      </w:r>
+      <w:r>
+        <w:fldChar w:fldCharType="end"/>
+      </w:r>
+    </w:p>
+    <w:p>
+      <w:pPr>
+        <w:pStyle w:val="ListParagraph"/>
+        <w:spacing w:after="0" w:line="240" w:lineRule="auto"/>
+        <w:ind w:left="426" w:firstLine="708"/>
+        <w:rPr>
+          <w:b/>
+          <w:bCs/>
+          <w:sz w:val="24"/>
+          <w:szCs w:val="24"/>
+        </w:rPr>
+      </w:pPr>
+    </w:p>
+    <w:p>
+      <w:pPr>
+        <w:pStyle w:val="ListParagraph"/>
+        <w:spacing w:after="0" w:line="240" w:lineRule="auto"/>
+        <w:ind w:left="426" w:firstLine="708"/>
+        <w:rPr>
+          <w:b/>
+          <w:bCs/>
+          <w:sz w:val="24"/>
+          <w:szCs w:val="24"/>
+        </w:rPr>
+      </w:pPr>
     </w:p>
     <w:p>
       <w:pPr>

</xml_diff>

<commit_message>
Worked on initial EDA
Imported the dataset into jupyter file, did some EDA.
Also wrote a description of the dataset in the report.
</commit_message>
<xml_diff>
--- a/CA2_Henrique_Noronha_sbs22102.docx
+++ b/CA2_Henrique_Noronha_sbs22102.docx
@@ -109,6 +109,7 @@
     </w:p>
     <w:p>
       <w:pPr>
+        <w:spacing w:after="0" w:line="240" w:lineRule="auto"/>
         <w:rPr>
           <w:lang w:val="en-GB"/>
         </w:rPr>
@@ -131,6 +132,7 @@
           </w:tcPr>
           <w:p>
             <w:pPr>
+              <w:spacing w:after="0" w:line="240" w:lineRule="auto"/>
               <w:rPr>
                 <w:b/>
                 <w:bCs/>
@@ -148,6 +150,7 @@
           </w:p>
           <w:p>
             <w:pPr>
+              <w:spacing w:after="0" w:line="240" w:lineRule="auto"/>
               <w:rPr>
                 <w:b/>
                 <w:bCs/>
@@ -162,7 +165,7 @@
           </w:tcPr>
           <w:p>
             <w:pPr>
-              <w:spacing w:after="40" w:line="240" w:lineRule="auto"/>
+              <w:spacing w:after="0" w:line="240" w:lineRule="auto"/>
               <w:rPr>
                 <w:lang w:val="en-GB"/>
               </w:rPr>
@@ -176,7 +179,7 @@
           </w:p>
           <w:p>
             <w:pPr>
-              <w:spacing w:after="40" w:line="240" w:lineRule="auto"/>
+              <w:spacing w:after="0" w:line="240" w:lineRule="auto"/>
               <w:rPr>
                 <w:lang w:val="en-GB"/>
               </w:rPr>
@@ -190,7 +193,7 @@
           </w:p>
           <w:p>
             <w:pPr>
-              <w:spacing w:after="40" w:line="240" w:lineRule="auto"/>
+              <w:spacing w:after="0" w:line="240" w:lineRule="auto"/>
               <w:rPr>
                 <w:lang w:val="en-GB"/>
               </w:rPr>
@@ -204,7 +207,7 @@
           </w:p>
           <w:p>
             <w:pPr>
-              <w:spacing w:after="40" w:line="240" w:lineRule="auto"/>
+              <w:spacing w:after="0" w:line="240" w:lineRule="auto"/>
               <w:rPr>
                 <w:lang w:val="en-GB"/>
               </w:rPr>
@@ -225,6 +228,7 @@
           </w:tcPr>
           <w:p>
             <w:pPr>
+              <w:spacing w:after="0" w:line="240" w:lineRule="auto"/>
               <w:rPr>
                 <w:b/>
                 <w:bCs/>
@@ -242,6 +246,7 @@
           </w:p>
           <w:p>
             <w:pPr>
+              <w:spacing w:after="0" w:line="240" w:lineRule="auto"/>
               <w:rPr>
                 <w:b/>
                 <w:bCs/>
@@ -256,7 +261,7 @@
           </w:tcPr>
           <w:p>
             <w:pPr>
-              <w:spacing w:after="40" w:line="240" w:lineRule="auto"/>
+              <w:spacing w:after="0" w:line="240" w:lineRule="auto"/>
               <w:rPr>
                 <w:lang w:val="en-GB"/>
               </w:rPr>
@@ -301,6 +306,7 @@
           </w:tcPr>
           <w:p>
             <w:pPr>
+              <w:spacing w:after="0" w:line="240" w:lineRule="auto"/>
               <w:rPr>
                 <w:b/>
                 <w:bCs/>
@@ -318,6 +324,7 @@
           </w:p>
           <w:p>
             <w:pPr>
+              <w:spacing w:after="0" w:line="240" w:lineRule="auto"/>
               <w:rPr>
                 <w:b/>
                 <w:bCs/>
@@ -332,7 +339,7 @@
           </w:tcPr>
           <w:p>
             <w:pPr>
-              <w:spacing w:after="40" w:line="240" w:lineRule="auto"/>
+              <w:spacing w:after="0" w:line="240" w:lineRule="auto"/>
               <w:rPr>
                 <w:lang w:val="en-GB"/>
               </w:rPr>
@@ -360,7 +367,7 @@
           </w:p>
           <w:p>
             <w:pPr>
-              <w:spacing w:after="40" w:line="240" w:lineRule="auto"/>
+              <w:spacing w:after="0" w:line="240" w:lineRule="auto"/>
               <w:rPr>
                 <w:lang w:val="en-GB"/>
               </w:rPr>
@@ -374,7 +381,7 @@
           </w:p>
           <w:p>
             <w:pPr>
-              <w:spacing w:after="40" w:line="240" w:lineRule="auto"/>
+              <w:spacing w:after="0" w:line="240" w:lineRule="auto"/>
               <w:rPr>
                 <w:lang w:val="en-GB"/>
               </w:rPr>
@@ -395,6 +402,7 @@
           </w:tcPr>
           <w:p>
             <w:pPr>
+              <w:spacing w:after="0" w:line="240" w:lineRule="auto"/>
               <w:rPr>
                 <w:b/>
                 <w:bCs/>
@@ -412,6 +420,7 @@
           </w:p>
           <w:p>
             <w:pPr>
+              <w:spacing w:after="0" w:line="240" w:lineRule="auto"/>
               <w:rPr>
                 <w:b/>
                 <w:bCs/>
@@ -426,7 +435,7 @@
           </w:tcPr>
           <w:p>
             <w:pPr>
-              <w:spacing w:after="40" w:line="240" w:lineRule="auto"/>
+              <w:spacing w:after="0" w:line="240" w:lineRule="auto"/>
               <w:rPr>
                 <w:lang w:val="en-GB"/>
               </w:rPr>
@@ -447,6 +456,7 @@
           </w:tcPr>
           <w:p>
             <w:pPr>
+              <w:spacing w:after="0" w:line="240" w:lineRule="auto"/>
               <w:rPr>
                 <w:b/>
                 <w:bCs/>
@@ -464,6 +474,7 @@
           </w:p>
           <w:p>
             <w:pPr>
+              <w:spacing w:after="0" w:line="240" w:lineRule="auto"/>
               <w:rPr>
                 <w:b/>
                 <w:bCs/>
@@ -478,7 +489,7 @@
           </w:tcPr>
           <w:p>
             <w:pPr>
-              <w:spacing w:after="40" w:line="240" w:lineRule="auto"/>
+              <w:spacing w:after="0" w:line="240" w:lineRule="auto"/>
               <w:rPr>
                 <w:lang w:val="en-GB"/>
               </w:rPr>
@@ -511,6 +522,7 @@
           </w:tcPr>
           <w:p>
             <w:pPr>
+              <w:spacing w:after="0" w:line="240" w:lineRule="auto"/>
               <w:rPr>
                 <w:b/>
                 <w:bCs/>
@@ -528,6 +540,7 @@
           </w:p>
           <w:p>
             <w:pPr>
+              <w:spacing w:after="0" w:line="240" w:lineRule="auto"/>
               <w:rPr>
                 <w:b/>
                 <w:bCs/>
@@ -542,7 +555,7 @@
           </w:tcPr>
           <w:p>
             <w:pPr>
-              <w:spacing w:after="40" w:line="240" w:lineRule="auto"/>
+              <w:spacing w:after="0" w:line="240" w:lineRule="auto"/>
               <w:rPr>
                 <w:lang w:val="en-GB"/>
               </w:rPr>
@@ -588,6 +601,7 @@
           </w:tcPr>
           <w:p>
             <w:pPr>
+              <w:spacing w:after="0" w:line="240" w:lineRule="auto"/>
               <w:rPr>
                 <w:b/>
                 <w:bCs/>
@@ -605,6 +619,7 @@
           </w:p>
           <w:p>
             <w:pPr>
+              <w:spacing w:after="0" w:line="240" w:lineRule="auto"/>
               <w:rPr>
                 <w:b/>
                 <w:bCs/>
@@ -619,7 +634,7 @@
           </w:tcPr>
           <w:p>
             <w:pPr>
-              <w:spacing w:after="40" w:line="240" w:lineRule="auto"/>
+              <w:spacing w:after="0" w:line="240" w:lineRule="auto"/>
               <w:rPr>
                 <w:color w:val="000000" w:themeColor="text1"/>
                 <w:lang w:val="en-GB"/>
@@ -631,6 +646,7 @@
     </w:tbl>
     <w:p>
       <w:pPr>
+        <w:spacing w:after="0" w:line="240" w:lineRule="auto"/>
         <w:rPr>
           <w:lang w:val="en-GB"/>
         </w:rPr>
@@ -748,6 +764,7 @@
           </w:tcPr>
           <w:p>
             <w:pPr>
+              <w:spacing w:after="0" w:line="240" w:lineRule="auto"/>
               <w:rPr>
                 <w:rFonts w:cs="Arial"/>
                 <w:lang w:val="en-GB"/>
@@ -763,6 +780,7 @@
           </w:p>
           <w:p>
             <w:pPr>
+              <w:spacing w:after="0" w:line="240" w:lineRule="auto"/>
               <w:rPr>
                 <w:rFonts w:cs="Arial"/>
                 <w:sz w:val="20"/>
@@ -775,6 +793,7 @@
     </w:tbl>
     <w:p>
       <w:pPr>
+        <w:spacing w:after="120" w:line="240" w:lineRule="auto"/>
         <w:rPr>
           <w:lang w:val="en-GB"/>
         </w:rPr>
@@ -790,6 +809,7 @@
     </w:p>
     <w:p>
       <w:pPr>
+        <w:spacing w:after="120" w:line="240" w:lineRule="auto"/>
         <w:rPr>
           <w:sz w:val="24"/>
           <w:szCs w:val="24"/>
@@ -804,6 +824,8 @@
           <w:ilvl w:val="0"/>
           <w:numId w:val="4"/>
         </w:numPr>
+        <w:spacing w:after="120" w:line="240" w:lineRule="auto"/>
+        <w:contextualSpacing w:val="0"/>
         <w:rPr>
           <w:b/>
           <w:bCs/>
@@ -836,8 +858,9 @@
     <w:p>
       <w:pPr>
         <w:pStyle w:val="ListParagraph"/>
-        <w:spacing w:after="0" w:line="240" w:lineRule="auto"/>
+        <w:spacing w:before="120" w:after="120" w:line="240" w:lineRule="auto"/>
         <w:ind w:left="426" w:firstLine="708"/>
+        <w:contextualSpacing w:val="0"/>
         <w:rPr>
           <w:sz w:val="24"/>
           <w:szCs w:val="24"/>
@@ -866,7 +889,23 @@
           <w:szCs w:val="24"/>
           <w:lang w:val="en-GB"/>
         </w:rPr>
-        <w:t>Figure 1 below shows how, o</w:t>
+        <w:t>Figure 1 below shows how</w:t>
+      </w:r>
+      <w:r>
+        <w:rPr>
+          <w:sz w:val="24"/>
+          <w:szCs w:val="24"/>
+          <w:lang w:val="en-GB"/>
+        </w:rPr>
+        <w:t>,</w:t>
+      </w:r>
+      <w:r>
+        <w:rPr>
+          <w:sz w:val="24"/>
+          <w:szCs w:val="24"/>
+          <w:lang w:val="en-GB"/>
+        </w:rPr>
+        <w:t xml:space="preserve"> o</w:t>
       </w:r>
       <w:r>
         <w:rPr>
@@ -946,8 +985,9 @@
     <w:p>
       <w:pPr>
         <w:pStyle w:val="ListParagraph"/>
-        <w:spacing w:after="0" w:line="240" w:lineRule="auto"/>
+        <w:spacing w:before="120" w:after="120" w:line="240" w:lineRule="auto"/>
         <w:ind w:left="426" w:firstLine="708"/>
+        <w:contextualSpacing w:val="0"/>
         <w:rPr>
           <w:sz w:val="24"/>
           <w:szCs w:val="24"/>
@@ -959,8 +999,9 @@
       <w:pPr>
         <w:pStyle w:val="ListParagraph"/>
         <w:keepNext/>
-        <w:spacing w:after="0" w:line="240" w:lineRule="auto"/>
+        <w:spacing w:before="120" w:after="120" w:line="240" w:lineRule="auto"/>
         <w:ind w:left="426" w:firstLine="708"/>
+        <w:contextualSpacing w:val="0"/>
         <w:jc w:val="center"/>
         <w:rPr>
           <w:lang w:val="en-GB"/>
@@ -1012,6 +1053,7 @@
     <w:p>
       <w:pPr>
         <w:pStyle w:val="Caption"/>
+        <w:spacing w:before="120" w:after="120"/>
         <w:jc w:val="center"/>
         <w:rPr>
           <w:sz w:val="24"/>
@@ -1060,8 +1102,9 @@
     <w:p>
       <w:pPr>
         <w:pStyle w:val="ListParagraph"/>
-        <w:spacing w:after="0" w:line="240" w:lineRule="auto"/>
+        <w:spacing w:before="120" w:after="120" w:line="240" w:lineRule="auto"/>
         <w:ind w:left="426" w:firstLine="708"/>
+        <w:contextualSpacing w:val="0"/>
         <w:rPr>
           <w:sz w:val="24"/>
           <w:szCs w:val="24"/>
@@ -1160,104 +1203,110 @@
     <w:p>
       <w:pPr>
         <w:pStyle w:val="ListParagraph"/>
-        <w:spacing w:after="0" w:line="240" w:lineRule="auto"/>
+        <w:spacing w:before="120" w:after="120" w:line="240" w:lineRule="auto"/>
+        <w:ind w:left="425" w:firstLine="709"/>
+        <w:contextualSpacing w:val="0"/>
+        <w:rPr>
+          <w:sz w:val="24"/>
+          <w:szCs w:val="24"/>
+          <w:lang w:val="en-IE"/>
+        </w:rPr>
+      </w:pPr>
+      <w:r>
+        <w:rPr>
+          <w:sz w:val="24"/>
+          <w:szCs w:val="24"/>
+          <w:lang w:val="en-GB"/>
+        </w:rPr>
+        <w:t xml:space="preserve">This study aims to understand how the production of adult cattle is impacted by </w:t>
+      </w:r>
+      <w:r>
+        <w:rPr>
+          <w:sz w:val="24"/>
+          <w:szCs w:val="24"/>
+          <w:lang w:val="en-GB"/>
+        </w:rPr>
+        <w:t xml:space="preserve">the production of </w:t>
+      </w:r>
+      <w:r>
+        <w:rPr>
+          <w:sz w:val="24"/>
+          <w:szCs w:val="24"/>
+          <w:lang w:val="en-GB"/>
+        </w:rPr>
+        <w:t>other types of meat</w:t>
+      </w:r>
+      <w:r>
+        <w:rPr>
+          <w:sz w:val="24"/>
+          <w:szCs w:val="24"/>
+          <w:lang w:val="en-GB"/>
+        </w:rPr>
+        <w:t xml:space="preserve"> and determine an estimation rate of slaughtering (in tonnes) by analysing monthly data of </w:t>
+      </w:r>
+      <w:r>
+        <w:rPr>
+          <w:sz w:val="24"/>
+          <w:szCs w:val="24"/>
+          <w:lang w:val="en-GB"/>
+        </w:rPr>
+        <w:t>pig me</w:t>
+      </w:r>
+      <w:r>
+        <w:rPr>
+          <w:sz w:val="24"/>
+          <w:szCs w:val="24"/>
+          <w:lang w:val="en-GB"/>
+        </w:rPr>
+        <w:t>at</w:t>
+      </w:r>
+      <w:r>
+        <w:rPr>
+          <w:sz w:val="24"/>
+          <w:szCs w:val="24"/>
+          <w:lang w:val="en-GB"/>
+        </w:rPr>
+        <w:t xml:space="preserve">, lamb, </w:t>
+      </w:r>
+      <w:r>
+        <w:rPr>
+          <w:sz w:val="24"/>
+          <w:szCs w:val="24"/>
+          <w:lang w:val="en-GB"/>
+        </w:rPr>
+        <w:t>and chicken</w:t>
+      </w:r>
+      <w:r>
+        <w:rPr>
+          <w:sz w:val="24"/>
+          <w:szCs w:val="24"/>
+          <w:lang w:val="en-GB"/>
+        </w:rPr>
+        <w:t>, using machine learning regression algorithms</w:t>
+      </w:r>
+      <w:r>
+        <w:rPr>
+          <w:sz w:val="24"/>
+          <w:szCs w:val="24"/>
+          <w:lang w:val="en-GB"/>
+        </w:rPr>
+        <w:t>.</w:t>
+      </w:r>
+      <w:r>
+        <w:rPr>
+          <w:sz w:val="24"/>
+          <w:szCs w:val="24"/>
+          <w:lang w:val="en-GB"/>
+        </w:rPr>
+        <w:t xml:space="preserve"> Geographically, this study focuses on analysing the Irish market and comparing its findings with findings from the Italian market.</w:t>
+      </w:r>
+    </w:p>
+    <w:p>
+      <w:pPr>
+        <w:pStyle w:val="ListParagraph"/>
+        <w:spacing w:after="120" w:line="240" w:lineRule="auto"/>
         <w:ind w:left="426" w:firstLine="708"/>
-        <w:rPr>
-          <w:sz w:val="24"/>
-          <w:szCs w:val="24"/>
-          <w:lang w:val="en-GB"/>
-        </w:rPr>
-      </w:pPr>
-    </w:p>
-    <w:p>
-      <w:pPr>
-        <w:pStyle w:val="ListParagraph"/>
-        <w:spacing w:after="0" w:line="240" w:lineRule="auto"/>
-        <w:ind w:left="426" w:firstLine="708"/>
-        <w:rPr>
-          <w:sz w:val="24"/>
-          <w:szCs w:val="24"/>
-          <w:lang w:val="en-GB"/>
-        </w:rPr>
-      </w:pPr>
-      <w:r>
-        <w:rPr>
-          <w:sz w:val="24"/>
-          <w:szCs w:val="24"/>
-          <w:lang w:val="en-GB"/>
-        </w:rPr>
-        <w:t xml:space="preserve">This study aims to understand how the production of adult cattle is impacted by </w:t>
-      </w:r>
-      <w:r>
-        <w:rPr>
-          <w:sz w:val="24"/>
-          <w:szCs w:val="24"/>
-          <w:lang w:val="en-GB"/>
-        </w:rPr>
-        <w:t xml:space="preserve">the production of </w:t>
-      </w:r>
-      <w:r>
-        <w:rPr>
-          <w:sz w:val="24"/>
-          <w:szCs w:val="24"/>
-          <w:lang w:val="en-GB"/>
-        </w:rPr>
-        <w:t>other types of meat</w:t>
-      </w:r>
-      <w:r>
-        <w:rPr>
-          <w:sz w:val="24"/>
-          <w:szCs w:val="24"/>
-          <w:lang w:val="en-GB"/>
-        </w:rPr>
-        <w:t xml:space="preserve"> and determine an estimation rate of slaughtering (in tonnes) by analysing monthly data of </w:t>
-      </w:r>
-      <w:r>
-        <w:rPr>
-          <w:sz w:val="24"/>
-          <w:szCs w:val="24"/>
-          <w:lang w:val="en-GB"/>
-        </w:rPr>
-        <w:t>pig meat</w:t>
-      </w:r>
-      <w:r>
-        <w:rPr>
-          <w:sz w:val="24"/>
-          <w:szCs w:val="24"/>
-          <w:lang w:val="en-GB"/>
-        </w:rPr>
-        <w:t>, lamb, chicken, and duck</w:t>
-      </w:r>
-      <w:r>
-        <w:rPr>
-          <w:sz w:val="24"/>
-          <w:szCs w:val="24"/>
-          <w:lang w:val="en-GB"/>
-        </w:rPr>
-        <w:t>, using machine learning regression algorithms</w:t>
-      </w:r>
-      <w:r>
-        <w:rPr>
-          <w:sz w:val="24"/>
-          <w:szCs w:val="24"/>
-          <w:lang w:val="en-GB"/>
-        </w:rPr>
-        <w:t>.</w:t>
-      </w:r>
-      <w:r>
-        <w:rPr>
-          <w:sz w:val="24"/>
-          <w:szCs w:val="24"/>
-          <w:lang w:val="en-GB"/>
-        </w:rPr>
-        <w:t xml:space="preserve"> Geographically, this study focuses on analysing the Irish market and comparing its findings with findings from the Italian market.</w:t>
-      </w:r>
-    </w:p>
-    <w:p>
-      <w:pPr>
-        <w:pStyle w:val="ListParagraph"/>
-        <w:spacing w:after="0" w:line="240" w:lineRule="auto"/>
-        <w:ind w:left="426" w:firstLine="708"/>
+        <w:contextualSpacing w:val="0"/>
         <w:rPr>
           <w:b/>
           <w:bCs/>
@@ -1270,8 +1319,9 @@
     <w:p>
       <w:pPr>
         <w:pStyle w:val="ListParagraph"/>
-        <w:spacing w:after="0" w:line="240" w:lineRule="auto"/>
+        <w:spacing w:after="120" w:line="240" w:lineRule="auto"/>
         <w:ind w:left="426" w:firstLine="708"/>
+        <w:contextualSpacing w:val="0"/>
         <w:rPr>
           <w:sz w:val="24"/>
           <w:szCs w:val="24"/>
@@ -1286,6 +1336,8 @@
           <w:ilvl w:val="0"/>
           <w:numId w:val="4"/>
         </w:numPr>
+        <w:spacing w:after="120" w:line="240" w:lineRule="auto"/>
+        <w:contextualSpacing w:val="0"/>
         <w:rPr>
           <w:b/>
           <w:bCs/>
@@ -1322,7 +1374,9 @@
           <w:ilvl w:val="1"/>
           <w:numId w:val="4"/>
         </w:numPr>
+        <w:spacing w:after="120" w:line="240" w:lineRule="auto"/>
         <w:ind w:left="426"/>
+        <w:contextualSpacing w:val="0"/>
         <w:rPr>
           <w:i/>
           <w:iCs/>
@@ -1339,24 +1393,86 @@
           <w:szCs w:val="24"/>
           <w:lang w:val="en-GB"/>
         </w:rPr>
-        <w:t>Exploratory data analysis and preparation</w:t>
-      </w:r>
-      <w:r>
+        <w:lastRenderedPageBreak/>
+        <w:t>Dataset</w:t>
+      </w:r>
+    </w:p>
+    <w:p>
+      <w:pPr>
+        <w:spacing w:after="120" w:line="240" w:lineRule="auto"/>
+        <w:ind w:left="425" w:firstLine="709"/>
+        <w:rPr>
+          <w:sz w:val="24"/>
+          <w:szCs w:val="24"/>
+          <w:lang w:val="en-GB"/>
+        </w:rPr>
+      </w:pPr>
+      <w:r>
+        <w:rPr>
+          <w:sz w:val="24"/>
+          <w:szCs w:val="24"/>
+          <w:lang w:val="en-GB"/>
+        </w:rPr>
+        <w:t xml:space="preserve">The dataset used for this study can be found on the </w:t>
+      </w:r>
+      <w:hyperlink r:id="rId11" w:history="1">
+        <w:r>
+          <w:rPr>
+            <w:rStyle w:val="Hyperlink"/>
+            <w:sz w:val="24"/>
+            <w:szCs w:val="24"/>
+            <w:lang w:val="en-GB"/>
+          </w:rPr>
+          <w:t>Eurostat website via this link</w:t>
+        </w:r>
+      </w:hyperlink>
+      <w:r>
+        <w:rPr>
+          <w:sz w:val="24"/>
+          <w:szCs w:val="24"/>
+          <w:lang w:val="en-GB"/>
+        </w:rPr>
+        <w:t>.</w:t>
+      </w:r>
+      <w:r>
+        <w:rPr>
+          <w:sz w:val="24"/>
+          <w:szCs w:val="24"/>
+          <w:lang w:val="en-GB"/>
+        </w:rPr>
+        <w:t xml:space="preserve"> Eurostat is the official statistical office of the European Union with the mission to provide high quality statistical data on European countries. </w:t>
+      </w:r>
+      <w:r>
+        <w:rPr>
+          <w:sz w:val="24"/>
+          <w:szCs w:val="24"/>
+          <w:lang w:val="en-GB"/>
+        </w:rPr>
+        <w:t>The data consists of monthly slaughtering in slaughterhouses measured in thousands of tonnes</w:t>
+      </w:r>
+      <w:r>
+        <w:rPr>
+          <w:sz w:val="24"/>
+          <w:szCs w:val="24"/>
+          <w:lang w:val="en-GB"/>
+        </w:rPr>
+        <w:t xml:space="preserve"> for adult cattle, pig meat, lamb, and chicken.</w:t>
+      </w:r>
+      <w:r>
+        <w:rPr>
+          <w:sz w:val="24"/>
+          <w:szCs w:val="24"/>
+          <w:lang w:val="en-GB"/>
+        </w:rPr>
+        <w:t xml:space="preserve"> The scope of the data covers Ireland and Italy, from January 2004 until February 2022. </w:t>
+      </w:r>
+    </w:p>
+    <w:p>
+      <w:pPr>
+        <w:spacing w:after="120" w:line="240" w:lineRule="auto"/>
         <w:rPr>
           <w:i/>
           <w:iCs/>
-          <w:sz w:val="24"/>
-          <w:szCs w:val="24"/>
-          <w:lang w:val="en-GB"/>
-        </w:rPr>
-        <w:br/>
-      </w:r>
-    </w:p>
-    <w:p>
-      <w:pPr>
-        <w:pStyle w:val="ListParagraph"/>
-        <w:ind w:left="426"/>
-        <w:rPr>
           <w:sz w:val="24"/>
           <w:szCs w:val="24"/>
           <w:lang w:val="en-GB"/>
@@ -1370,31 +1486,31 @@
           <w:ilvl w:val="1"/>
           <w:numId w:val="4"/>
         </w:numPr>
+        <w:spacing w:after="120" w:line="240" w:lineRule="auto"/>
         <w:ind w:left="426"/>
-        <w:rPr>
-          <w:sz w:val="24"/>
-          <w:szCs w:val="24"/>
-          <w:lang w:val="en-GB"/>
-        </w:rPr>
-      </w:pPr>
-      <w:r>
-        <w:rPr>
-          <w:sz w:val="24"/>
-          <w:szCs w:val="24"/>
-          <w:lang w:val="en-GB"/>
-        </w:rPr>
-        <w:t xml:space="preserve">Machine learning </w:t>
-      </w:r>
-      <w:r>
-        <w:rPr>
-          <w:sz w:val="24"/>
-          <w:szCs w:val="24"/>
-          <w:lang w:val="en-GB"/>
-        </w:rPr>
-        <w:t>algorithm selection</w:t>
-      </w:r>
-      <w:r>
-        <w:rPr>
+        <w:contextualSpacing w:val="0"/>
+        <w:rPr>
+          <w:i/>
+          <w:iCs/>
+          <w:sz w:val="24"/>
+          <w:szCs w:val="24"/>
+          <w:lang w:val="en-GB"/>
+        </w:rPr>
+      </w:pPr>
+      <w:r>
+        <w:rPr>
+          <w:i/>
+          <w:iCs/>
+          <w:sz w:val="24"/>
+          <w:szCs w:val="24"/>
+          <w:lang w:val="en-GB"/>
+        </w:rPr>
+        <w:t>Exploratory data analysis and preparation</w:t>
+      </w:r>
+      <w:r>
+        <w:rPr>
+          <w:i/>
+          <w:iCs/>
           <w:sz w:val="24"/>
           <w:szCs w:val="24"/>
           <w:lang w:val="en-GB"/>
@@ -1405,7 +1521,9 @@
     <w:p>
       <w:pPr>
         <w:pStyle w:val="ListParagraph"/>
-        <w:ind w:left="426" w:firstLine="708"/>
+        <w:spacing w:after="120" w:line="240" w:lineRule="auto"/>
+        <w:ind w:left="426"/>
+        <w:contextualSpacing w:val="0"/>
         <w:rPr>
           <w:sz w:val="24"/>
           <w:szCs w:val="24"/>
@@ -1420,15 +1538,83 @@
           <w:ilvl w:val="1"/>
           <w:numId w:val="4"/>
         </w:numPr>
+        <w:spacing w:after="120" w:line="240" w:lineRule="auto"/>
         <w:ind w:left="426"/>
-        <w:rPr>
-          <w:sz w:val="24"/>
-          <w:szCs w:val="24"/>
-          <w:lang w:val="en-GB"/>
-        </w:rPr>
-      </w:pPr>
-      <w:r>
-        <w:rPr>
+        <w:contextualSpacing w:val="0"/>
+        <w:rPr>
+          <w:i/>
+          <w:iCs/>
+          <w:sz w:val="24"/>
+          <w:szCs w:val="24"/>
+          <w:lang w:val="en-GB"/>
+        </w:rPr>
+      </w:pPr>
+      <w:r>
+        <w:rPr>
+          <w:i/>
+          <w:iCs/>
+          <w:sz w:val="24"/>
+          <w:szCs w:val="24"/>
+          <w:lang w:val="en-GB"/>
+        </w:rPr>
+        <w:t xml:space="preserve">Machine learning </w:t>
+      </w:r>
+      <w:r>
+        <w:rPr>
+          <w:i/>
+          <w:iCs/>
+          <w:sz w:val="24"/>
+          <w:szCs w:val="24"/>
+          <w:lang w:val="en-GB"/>
+        </w:rPr>
+        <w:t>algorithm selection</w:t>
+      </w:r>
+      <w:r>
+        <w:rPr>
+          <w:i/>
+          <w:iCs/>
+          <w:sz w:val="24"/>
+          <w:szCs w:val="24"/>
+          <w:lang w:val="en-GB"/>
+        </w:rPr>
+        <w:br/>
+      </w:r>
+    </w:p>
+    <w:p>
+      <w:pPr>
+        <w:pStyle w:val="ListParagraph"/>
+        <w:spacing w:after="120" w:line="240" w:lineRule="auto"/>
+        <w:ind w:left="426" w:firstLine="708"/>
+        <w:contextualSpacing w:val="0"/>
+        <w:rPr>
+          <w:sz w:val="24"/>
+          <w:szCs w:val="24"/>
+          <w:lang w:val="en-GB"/>
+        </w:rPr>
+      </w:pPr>
+    </w:p>
+    <w:p>
+      <w:pPr>
+        <w:pStyle w:val="ListParagraph"/>
+        <w:numPr>
+          <w:ilvl w:val="1"/>
+          <w:numId w:val="4"/>
+        </w:numPr>
+        <w:spacing w:after="120" w:line="240" w:lineRule="auto"/>
+        <w:ind w:left="426"/>
+        <w:contextualSpacing w:val="0"/>
+        <w:rPr>
+          <w:i/>
+          <w:iCs/>
+          <w:sz w:val="24"/>
+          <w:szCs w:val="24"/>
+          <w:lang w:val="en-GB"/>
+        </w:rPr>
+      </w:pPr>
+      <w:r>
+        <w:rPr>
+          <w:i/>
+          <w:iCs/>
           <w:sz w:val="24"/>
           <w:szCs w:val="24"/>
           <w:lang w:val="en-GB"/>
@@ -1437,6 +1623,8 @@
       </w:r>
       <w:r>
         <w:rPr>
+          <w:i/>
+          <w:iCs/>
           <w:sz w:val="24"/>
           <w:szCs w:val="24"/>
           <w:lang w:val="en-GB"/>
@@ -1445,6 +1633,8 @@
       </w:r>
       <w:r>
         <w:rPr>
+          <w:i/>
+          <w:iCs/>
           <w:sz w:val="24"/>
           <w:szCs w:val="24"/>
           <w:lang w:val="en-GB"/>
@@ -1459,6 +1649,8 @@
           <w:ilvl w:val="0"/>
           <w:numId w:val="4"/>
         </w:numPr>
+        <w:spacing w:after="120" w:line="240" w:lineRule="auto"/>
+        <w:contextualSpacing w:val="0"/>
         <w:rPr>
           <w:b/>
           <w:bCs/>
@@ -1491,7 +1683,9 @@
     <w:p>
       <w:pPr>
         <w:pStyle w:val="ListParagraph"/>
+        <w:spacing w:after="120" w:line="240" w:lineRule="auto"/>
         <w:ind w:left="426" w:firstLine="708"/>
+        <w:contextualSpacing w:val="0"/>
         <w:rPr>
           <w:sz w:val="24"/>
           <w:szCs w:val="24"/>
@@ -1502,7 +1696,9 @@
     <w:p>
       <w:pPr>
         <w:pStyle w:val="ListParagraph"/>
+        <w:spacing w:after="120" w:line="240" w:lineRule="auto"/>
         <w:ind w:left="426" w:firstLine="708"/>
+        <w:contextualSpacing w:val="0"/>
         <w:rPr>
           <w:sz w:val="24"/>
           <w:szCs w:val="24"/>
@@ -1517,6 +1713,8 @@
           <w:ilvl w:val="0"/>
           <w:numId w:val="4"/>
         </w:numPr>
+        <w:spacing w:after="120" w:line="240" w:lineRule="auto"/>
+        <w:contextualSpacing w:val="0"/>
         <w:rPr>
           <w:b/>
           <w:bCs/>
@@ -1538,15 +1736,17 @@
     </w:p>
     <w:p>
       <w:pPr>
-        <w:rPr>
-          <w:sz w:val="24"/>
-          <w:szCs w:val="24"/>
-          <w:lang w:val="en-GB"/>
-        </w:rPr>
-      </w:pPr>
-    </w:p>
-    <w:p>
-      <w:pPr>
+        <w:spacing w:after="120" w:line="240" w:lineRule="auto"/>
+        <w:rPr>
+          <w:sz w:val="24"/>
+          <w:szCs w:val="24"/>
+          <w:lang w:val="en-GB"/>
+        </w:rPr>
+      </w:pPr>
+    </w:p>
+    <w:p>
+      <w:pPr>
+        <w:spacing w:after="120" w:line="240" w:lineRule="auto"/>
         <w:rPr>
           <w:sz w:val="24"/>
           <w:szCs w:val="24"/>
@@ -1561,6 +1761,8 @@
           <w:ilvl w:val="0"/>
           <w:numId w:val="4"/>
         </w:numPr>
+        <w:spacing w:after="120" w:line="240" w:lineRule="auto"/>
+        <w:contextualSpacing w:val="0"/>
         <w:rPr>
           <w:b/>
           <w:bCs/>
@@ -1593,7 +1795,9 @@
     <w:p>
       <w:pPr>
         <w:pStyle w:val="ListParagraph"/>
+        <w:spacing w:after="120" w:line="240" w:lineRule="auto"/>
         <w:ind w:left="792"/>
+        <w:contextualSpacing w:val="0"/>
         <w:rPr>
           <w:sz w:val="24"/>
           <w:szCs w:val="24"/>

</xml_diff>

<commit_message>
Worked on EDA and data prep
First steps of data preparation in Jupyter and wrote what was accomplished in the report document.
</commit_message>
<xml_diff>
--- a/CA2_Henrique_Noronha_sbs22102.docx
+++ b/CA2_Henrique_Noronha_sbs22102.docx
@@ -1014,7 +1014,7 @@
           <w:lang w:val="en-GB"/>
         </w:rPr>
         <w:drawing>
-          <wp:inline distT="0" distB="0" distL="0" distR="0" wp14:anchorId="384F9DB8" wp14:editId="2E0A7F3D">
+          <wp:inline distT="0" distB="0" distL="0" distR="0" wp14:anchorId="384F9DB8" wp14:editId="64B3E791">
             <wp:extent cx="4594149" cy="3472972"/>
             <wp:effectExtent l="0" t="0" r="3810" b="0"/>
             <wp:docPr id="1" name="Picture 1" descr="Chart, line chart&#10;&#10;Description automatically generated"/>
@@ -1042,6 +1042,9 @@
                     <a:prstGeom prst="rect">
                       <a:avLst/>
                     </a:prstGeom>
+                    <a:ln>
+                      <a:noFill/>
+                    </a:ln>
                   </pic:spPr>
                 </pic:pic>
               </a:graphicData>
@@ -1300,21 +1303,6 @@
         </w:rPr>
         <w:t xml:space="preserve"> Geographically, this study focuses on analysing the Irish market and comparing its findings with findings from the Italian market.</w:t>
       </w:r>
-    </w:p>
-    <w:p>
-      <w:pPr>
-        <w:pStyle w:val="ListParagraph"/>
-        <w:spacing w:after="120" w:line="240" w:lineRule="auto"/>
-        <w:ind w:left="426" w:firstLine="708"/>
-        <w:contextualSpacing w:val="0"/>
-        <w:rPr>
-          <w:b/>
-          <w:bCs/>
-          <w:sz w:val="24"/>
-          <w:szCs w:val="24"/>
-          <w:lang w:val="en-GB"/>
-        </w:rPr>
-      </w:pPr>
     </w:p>
     <w:p>
       <w:pPr>
@@ -1393,7 +1381,6 @@
           <w:szCs w:val="24"/>
           <w:lang w:val="en-GB"/>
         </w:rPr>
-        <w:lastRenderedPageBreak/>
         <w:t>Dataset</w:t>
       </w:r>
     </w:p>
@@ -1413,6 +1400,7 @@
           <w:szCs w:val="24"/>
           <w:lang w:val="en-GB"/>
         </w:rPr>
+        <w:lastRenderedPageBreak/>
         <w:t xml:space="preserve">The dataset used for this study can be found on the </w:t>
       </w:r>
       <w:hyperlink r:id="rId11" w:history="1">
@@ -1440,7 +1428,31 @@
           <w:szCs w:val="24"/>
           <w:lang w:val="en-GB"/>
         </w:rPr>
-        <w:t xml:space="preserve"> Eurostat is the official statistical office of the European Union with the mission to provide high quality statistical data on European countries. </w:t>
+        <w:t xml:space="preserve"> Eurostat is the official statistical office of the European Union with the mission to provide high quality statistical data on European countries</w:t>
+      </w:r>
+      <w:r>
+        <w:rPr>
+          <w:sz w:val="24"/>
+          <w:szCs w:val="24"/>
+          <w:lang w:val="en-GB"/>
+        </w:rPr>
+        <w:t xml:space="preserve"> </w:t>
+      </w:r>
+      <w:r>
+        <w:rPr>
+          <w:sz w:val="24"/>
+          <w:szCs w:val="24"/>
+          <w:lang w:val="en-GB"/>
+        </w:rPr>
+        <w:t>(Eurostat, n.d.)</w:t>
+      </w:r>
+      <w:r>
+        <w:rPr>
+          <w:sz w:val="24"/>
+          <w:szCs w:val="24"/>
+          <w:lang w:val="en-GB"/>
+        </w:rPr>
+        <w:t xml:space="preserve">. </w:t>
       </w:r>
       <w:r>
         <w:rPr>
@@ -1466,18 +1478,22 @@
         </w:rPr>
         <w:t xml:space="preserve"> The scope of the data covers Ireland and Italy, from January 2004 until February 2022. </w:t>
       </w:r>
-    </w:p>
-    <w:p>
-      <w:pPr>
-        <w:spacing w:after="120" w:line="240" w:lineRule="auto"/>
-        <w:rPr>
-          <w:i/>
-          <w:iCs/>
-          <w:sz w:val="24"/>
-          <w:szCs w:val="24"/>
-          <w:lang w:val="en-GB"/>
-        </w:rPr>
-      </w:pPr>
+      <w:r>
+        <w:rPr>
+          <w:sz w:val="24"/>
+          <w:szCs w:val="24"/>
+          <w:lang w:val="en-GB"/>
+        </w:rPr>
+        <w:t>For a preview of the dataset, refer to Table 1 in the appendix.</w:t>
+      </w:r>
+      <w:r>
+        <w:rPr>
+          <w:sz w:val="24"/>
+          <w:szCs w:val="24"/>
+          <w:lang w:val="en-GB"/>
+        </w:rPr>
+        <w:br/>
+      </w:r>
     </w:p>
     <w:p>
       <w:pPr>
@@ -1507,23 +1523,742 @@
         </w:rPr>
         <w:t>Exploratory data analysis and preparation</w:t>
       </w:r>
-      <w:r>
-        <w:rPr>
+    </w:p>
+    <w:p>
+      <w:pPr>
+        <w:pStyle w:val="ListParagraph"/>
+        <w:spacing w:before="120" w:after="120" w:line="240" w:lineRule="auto"/>
+        <w:ind w:left="426" w:firstLine="708"/>
+        <w:contextualSpacing w:val="0"/>
+        <w:rPr>
+          <w:sz w:val="24"/>
+          <w:szCs w:val="24"/>
+          <w:lang w:val="en-GB"/>
+        </w:rPr>
+      </w:pPr>
+      <w:r>
+        <w:rPr>
+          <w:sz w:val="24"/>
+          <w:szCs w:val="24"/>
+          <w:lang w:val="en-GB"/>
+        </w:rPr>
+        <w:t xml:space="preserve">As the first step, </w:t>
+      </w:r>
+      <w:r>
+        <w:rPr>
+          <w:sz w:val="24"/>
+          <w:szCs w:val="24"/>
+          <w:lang w:val="en-GB"/>
+        </w:rPr>
+        <w:t xml:space="preserve">a profile report of the dataset was created using the </w:t>
+      </w:r>
+      <w:proofErr w:type="spellStart"/>
+      <w:r>
+        <w:rPr>
+          <w:sz w:val="24"/>
+          <w:szCs w:val="24"/>
+          <w:lang w:val="en-GB"/>
+        </w:rPr>
+        <w:t>DataPrep</w:t>
+      </w:r>
+      <w:proofErr w:type="spellEnd"/>
+      <w:r>
+        <w:rPr>
+          <w:sz w:val="24"/>
+          <w:szCs w:val="24"/>
+          <w:lang w:val="en-GB"/>
+        </w:rPr>
+        <w:t xml:space="preserve"> python library. </w:t>
+      </w:r>
+      <w:proofErr w:type="spellStart"/>
+      <w:r>
+        <w:rPr>
+          <w:sz w:val="24"/>
+          <w:szCs w:val="24"/>
+          <w:lang w:val="en-GB"/>
+        </w:rPr>
+        <w:t>DataPrep</w:t>
+      </w:r>
+      <w:proofErr w:type="spellEnd"/>
+      <w:r>
+        <w:rPr>
+          <w:sz w:val="24"/>
+          <w:szCs w:val="24"/>
+          <w:lang w:val="en-GB"/>
+        </w:rPr>
+        <w:t xml:space="preserve"> is a python open-source library that allows you to prepare </w:t>
+      </w:r>
+      <w:r>
+        <w:rPr>
+          <w:sz w:val="24"/>
+          <w:szCs w:val="24"/>
+          <w:lang w:val="en-GB"/>
+        </w:rPr>
+        <w:t xml:space="preserve">and analyse </w:t>
+      </w:r>
+      <w:r>
+        <w:rPr>
+          <w:sz w:val="24"/>
+          <w:szCs w:val="24"/>
+          <w:lang w:val="en-GB"/>
+        </w:rPr>
+        <w:t>your data with a few lines of code</w:t>
+      </w:r>
+      <w:r>
+        <w:rPr>
+          <w:sz w:val="24"/>
+          <w:szCs w:val="24"/>
+          <w:lang w:val="en-GB"/>
+        </w:rPr>
+        <w:t xml:space="preserve"> </w:t>
+      </w:r>
+      <w:r>
+        <w:rPr>
+          <w:sz w:val="24"/>
+          <w:szCs w:val="24"/>
+          <w:lang w:val="en-GB"/>
+        </w:rPr>
+        <w:t>(Dey, 2021).</w:t>
+      </w:r>
+      <w:r>
+        <w:rPr>
+          <w:sz w:val="24"/>
+          <w:szCs w:val="24"/>
+          <w:lang w:val="en-GB"/>
+        </w:rPr>
+        <w:t xml:space="preserve"> The profile report is a method of this library, which generates a report within the Jupyter notebook cell with a variation of useful information for each of the features of a Pandas DataFrame such as data types, </w:t>
+      </w:r>
+      <w:r>
+        <w:rPr>
+          <w:sz w:val="24"/>
+          <w:szCs w:val="24"/>
+          <w:lang w:val="en-GB"/>
+        </w:rPr>
+        <w:t>unique values, missing values, quantile statistics, descriptive statistics, and correlations. All of this is generated with visualisations and text</w:t>
+      </w:r>
+      <w:r>
+        <w:rPr>
+          <w:sz w:val="24"/>
+          <w:szCs w:val="24"/>
+          <w:lang w:val="en-GB"/>
+        </w:rPr>
+        <w:t xml:space="preserve"> </w:t>
+      </w:r>
+      <w:r>
+        <w:rPr>
+          <w:sz w:val="24"/>
+          <w:szCs w:val="24"/>
+          <w:lang w:val="en-GB"/>
+        </w:rPr>
+        <w:t>(</w:t>
+      </w:r>
+      <w:proofErr w:type="spellStart"/>
+      <w:r>
+        <w:rPr>
+          <w:sz w:val="24"/>
+          <w:szCs w:val="24"/>
+          <w:lang w:val="en-GB"/>
+        </w:rPr>
+        <w:t>DataPrep</w:t>
+      </w:r>
+      <w:proofErr w:type="spellEnd"/>
+      <w:r>
+        <w:rPr>
+          <w:sz w:val="24"/>
+          <w:szCs w:val="24"/>
+          <w:lang w:val="en-GB"/>
+        </w:rPr>
+        <w:t>, 2020)</w:t>
+      </w:r>
+      <w:r>
+        <w:rPr>
+          <w:sz w:val="24"/>
+          <w:szCs w:val="24"/>
+          <w:lang w:val="en-GB"/>
+        </w:rPr>
+        <w:t xml:space="preserve">. </w:t>
+      </w:r>
+    </w:p>
+    <w:p>
+      <w:pPr>
+        <w:pStyle w:val="ListParagraph"/>
+        <w:spacing w:before="120" w:after="120" w:line="240" w:lineRule="auto"/>
+        <w:ind w:left="426" w:firstLine="708"/>
+        <w:contextualSpacing w:val="0"/>
+        <w:rPr>
+          <w:sz w:val="24"/>
+          <w:szCs w:val="24"/>
+          <w:lang w:val="en-GB"/>
+        </w:rPr>
+      </w:pPr>
+      <w:r>
+        <w:rPr>
+          <w:sz w:val="24"/>
+          <w:szCs w:val="24"/>
+          <w:lang w:val="en-GB"/>
+        </w:rPr>
+        <w:t>After initial analysis</w:t>
+      </w:r>
+      <w:r>
+        <w:rPr>
+          <w:sz w:val="24"/>
+          <w:szCs w:val="24"/>
+          <w:lang w:val="en-GB"/>
+        </w:rPr>
+        <w:t>, redundant features were excluded</w:t>
+      </w:r>
+      <w:r>
+        <w:rPr>
+          <w:sz w:val="24"/>
+          <w:szCs w:val="24"/>
+          <w:lang w:val="en-GB"/>
+        </w:rPr>
+        <w:t xml:space="preserve"> </w:t>
+      </w:r>
+      <w:r>
+        <w:rPr>
+          <w:sz w:val="24"/>
+          <w:szCs w:val="24"/>
+          <w:lang w:val="en-GB"/>
+        </w:rPr>
+        <w:t xml:space="preserve">– </w:t>
+      </w:r>
+      <w:r>
+        <w:rPr>
+          <w:b/>
+          <w:bCs/>
           <w:i/>
           <w:iCs/>
           <w:sz w:val="24"/>
           <w:szCs w:val="24"/>
           <w:lang w:val="en-GB"/>
         </w:rPr>
-        <w:br/>
+        <w:t>DATAFLOW</w:t>
+      </w:r>
+      <w:r>
+        <w:rPr>
+          <w:sz w:val="24"/>
+          <w:szCs w:val="24"/>
+          <w:lang w:val="en-GB"/>
+        </w:rPr>
+        <w:t xml:space="preserve">, </w:t>
+      </w:r>
+      <w:r>
+        <w:rPr>
+          <w:b/>
+          <w:bCs/>
+          <w:i/>
+          <w:iCs/>
+          <w:sz w:val="24"/>
+          <w:szCs w:val="24"/>
+          <w:lang w:val="en-GB"/>
+        </w:rPr>
+        <w:t>LAST UPDATE</w:t>
+      </w:r>
+      <w:r>
+        <w:rPr>
+          <w:sz w:val="24"/>
+          <w:szCs w:val="24"/>
+          <w:lang w:val="en-GB"/>
+        </w:rPr>
+        <w:t xml:space="preserve">, </w:t>
+      </w:r>
+      <w:proofErr w:type="spellStart"/>
+      <w:r>
+        <w:rPr>
+          <w:b/>
+          <w:bCs/>
+          <w:i/>
+          <w:iCs/>
+          <w:sz w:val="24"/>
+          <w:szCs w:val="24"/>
+          <w:lang w:val="en-GB"/>
+        </w:rPr>
+        <w:t>freq</w:t>
+      </w:r>
+      <w:proofErr w:type="spellEnd"/>
+      <w:r>
+        <w:rPr>
+          <w:sz w:val="24"/>
+          <w:szCs w:val="24"/>
+          <w:lang w:val="en-GB"/>
+        </w:rPr>
+        <w:t xml:space="preserve">, </w:t>
+      </w:r>
+      <w:proofErr w:type="spellStart"/>
+      <w:r>
+        <w:rPr>
+          <w:b/>
+          <w:bCs/>
+          <w:i/>
+          <w:iCs/>
+          <w:sz w:val="24"/>
+          <w:szCs w:val="24"/>
+          <w:lang w:val="en-GB"/>
+        </w:rPr>
+        <w:t>meatitem</w:t>
+      </w:r>
+      <w:proofErr w:type="spellEnd"/>
+      <w:r>
+        <w:rPr>
+          <w:sz w:val="24"/>
+          <w:szCs w:val="24"/>
+          <w:lang w:val="en-GB"/>
+        </w:rPr>
+        <w:t xml:space="preserve">, and </w:t>
+      </w:r>
+      <w:r>
+        <w:rPr>
+          <w:b/>
+          <w:bCs/>
+          <w:i/>
+          <w:iCs/>
+          <w:sz w:val="24"/>
+          <w:szCs w:val="24"/>
+          <w:lang w:val="en-GB"/>
+        </w:rPr>
+        <w:t>unit</w:t>
+      </w:r>
+      <w:r>
+        <w:rPr>
+          <w:sz w:val="24"/>
+          <w:szCs w:val="24"/>
+          <w:lang w:val="en-GB"/>
+        </w:rPr>
+        <w:t xml:space="preserve">. Although these features held some details for </w:t>
+      </w:r>
+      <w:r>
+        <w:rPr>
+          <w:sz w:val="24"/>
+          <w:szCs w:val="24"/>
+          <w:lang w:val="en-GB"/>
+        </w:rPr>
+        <w:t>the</w:t>
+      </w:r>
+      <w:r>
+        <w:rPr>
+          <w:sz w:val="24"/>
+          <w:szCs w:val="24"/>
+          <w:lang w:val="en-GB"/>
+        </w:rPr>
+        <w:t xml:space="preserve"> observation</w:t>
+      </w:r>
+      <w:r>
+        <w:rPr>
+          <w:sz w:val="24"/>
+          <w:szCs w:val="24"/>
+          <w:lang w:val="en-GB"/>
+        </w:rPr>
+        <w:t>s</w:t>
+      </w:r>
+      <w:r>
+        <w:rPr>
+          <w:sz w:val="24"/>
+          <w:szCs w:val="24"/>
+          <w:lang w:val="en-GB"/>
+        </w:rPr>
+        <w:t>, each of them had only one unique value, therefore being repeated throughout all observation</w:t>
+      </w:r>
+      <w:r>
+        <w:rPr>
+          <w:sz w:val="24"/>
+          <w:szCs w:val="24"/>
+          <w:lang w:val="en-GB"/>
+        </w:rPr>
+        <w:t>s</w:t>
+      </w:r>
+      <w:r>
+        <w:rPr>
+          <w:sz w:val="24"/>
+          <w:szCs w:val="24"/>
+          <w:lang w:val="en-GB"/>
+        </w:rPr>
+        <w:t xml:space="preserve"> in </w:t>
+      </w:r>
+      <w:r>
+        <w:rPr>
+          <w:sz w:val="24"/>
+          <w:szCs w:val="24"/>
+          <w:lang w:val="en-GB"/>
+        </w:rPr>
+        <w:t xml:space="preserve">the </w:t>
+      </w:r>
+      <w:r>
+        <w:rPr>
+          <w:sz w:val="24"/>
+          <w:szCs w:val="24"/>
+          <w:lang w:val="en-GB"/>
+        </w:rPr>
+        <w:t>dataset</w:t>
+      </w:r>
+      <w:r>
+        <w:rPr>
+          <w:sz w:val="24"/>
+          <w:szCs w:val="24"/>
+          <w:lang w:val="en-GB"/>
+        </w:rPr>
+        <w:t xml:space="preserve"> (refer to Annex 1</w:t>
+      </w:r>
+      <w:r>
+        <w:rPr>
+          <w:sz w:val="24"/>
+          <w:szCs w:val="24"/>
+          <w:lang w:val="en-GB"/>
+        </w:rPr>
+        <w:t>, these features are labelled as constant</w:t>
+      </w:r>
+      <w:r>
+        <w:rPr>
+          <w:sz w:val="24"/>
+          <w:szCs w:val="24"/>
+          <w:lang w:val="en-GB"/>
+        </w:rPr>
+        <w:t>).</w:t>
       </w:r>
     </w:p>
     <w:p>
       <w:pPr>
         <w:pStyle w:val="ListParagraph"/>
+        <w:spacing w:before="120" w:after="120" w:line="240" w:lineRule="auto"/>
+        <w:ind w:left="426" w:firstLine="708"/>
+        <w:contextualSpacing w:val="0"/>
+        <w:rPr>
+          <w:sz w:val="24"/>
+          <w:szCs w:val="24"/>
+          <w:lang w:val="en-IE"/>
+        </w:rPr>
+      </w:pPr>
+      <w:r>
+        <w:rPr>
+          <w:sz w:val="24"/>
+          <w:szCs w:val="24"/>
+          <w:lang w:val="en-IE"/>
+        </w:rPr>
+        <w:t xml:space="preserve">The next step was to transpose the </w:t>
+      </w:r>
+      <w:r>
+        <w:rPr>
+          <w:b/>
+          <w:bCs/>
+          <w:i/>
+          <w:iCs/>
+          <w:sz w:val="24"/>
+          <w:szCs w:val="24"/>
+          <w:lang w:val="en-IE"/>
+        </w:rPr>
+        <w:t>meat</w:t>
+      </w:r>
+      <w:r>
+        <w:rPr>
+          <w:sz w:val="24"/>
+          <w:szCs w:val="24"/>
+          <w:lang w:val="en-IE"/>
+        </w:rPr>
+        <w:t xml:space="preserve"> feature</w:t>
+      </w:r>
+      <w:r>
+        <w:rPr>
+          <w:sz w:val="24"/>
+          <w:szCs w:val="24"/>
+          <w:lang w:val="en-IE"/>
+        </w:rPr>
+        <w:t xml:space="preserve"> from observations to features (see Figure 2 below). This was achieved by using the </w:t>
+      </w:r>
+      <w:proofErr w:type="spellStart"/>
+      <w:r>
+        <w:rPr>
+          <w:sz w:val="24"/>
+          <w:szCs w:val="24"/>
+          <w:lang w:val="en-IE"/>
+        </w:rPr>
+        <w:t>pandas.DataFrame.pivot</w:t>
+      </w:r>
+      <w:proofErr w:type="spellEnd"/>
+      <w:r>
+        <w:rPr>
+          <w:sz w:val="24"/>
+          <w:szCs w:val="24"/>
+          <w:lang w:val="en-IE"/>
+        </w:rPr>
+        <w:t xml:space="preserve"> method, which </w:t>
+      </w:r>
+      <w:r>
+        <w:rPr>
+          <w:sz w:val="24"/>
+          <w:szCs w:val="24"/>
+          <w:lang w:val="en-IE"/>
+        </w:rPr>
+        <w:t>r</w:t>
+      </w:r>
+      <w:r>
+        <w:rPr>
+          <w:sz w:val="24"/>
+          <w:szCs w:val="24"/>
+          <w:lang w:val="en-IE"/>
+        </w:rPr>
+        <w:t>eturn</w:t>
+      </w:r>
+      <w:r>
+        <w:rPr>
+          <w:sz w:val="24"/>
+          <w:szCs w:val="24"/>
+          <w:lang w:val="en-IE"/>
+        </w:rPr>
+        <w:t>s</w:t>
+      </w:r>
+      <w:r>
+        <w:rPr>
+          <w:sz w:val="24"/>
+          <w:szCs w:val="24"/>
+          <w:lang w:val="en-IE"/>
+        </w:rPr>
+        <w:t xml:space="preserve"> </w:t>
+      </w:r>
+      <w:r>
+        <w:rPr>
+          <w:sz w:val="24"/>
+          <w:szCs w:val="24"/>
+          <w:lang w:val="en-IE"/>
+        </w:rPr>
+        <w:t xml:space="preserve">a </w:t>
+      </w:r>
+      <w:r>
+        <w:rPr>
+          <w:sz w:val="24"/>
+          <w:szCs w:val="24"/>
+          <w:lang w:val="en-IE"/>
+        </w:rPr>
+        <w:t xml:space="preserve">reshaped DataFrame organized by </w:t>
+      </w:r>
+      <w:r>
+        <w:rPr>
+          <w:sz w:val="24"/>
+          <w:szCs w:val="24"/>
+          <w:lang w:val="en-IE"/>
+        </w:rPr>
+        <w:t xml:space="preserve">the </w:t>
+      </w:r>
+      <w:r>
+        <w:rPr>
+          <w:sz w:val="24"/>
+          <w:szCs w:val="24"/>
+          <w:lang w:val="en-IE"/>
+        </w:rPr>
+        <w:t xml:space="preserve">given index </w:t>
+      </w:r>
+      <w:r>
+        <w:rPr>
+          <w:sz w:val="24"/>
+          <w:szCs w:val="24"/>
+          <w:lang w:val="en-IE"/>
+        </w:rPr>
+        <w:t>or</w:t>
+      </w:r>
+      <w:r>
+        <w:rPr>
+          <w:sz w:val="24"/>
+          <w:szCs w:val="24"/>
+          <w:lang w:val="en-IE"/>
+        </w:rPr>
+        <w:t xml:space="preserve"> column values</w:t>
+      </w:r>
+      <w:r>
+        <w:rPr>
+          <w:sz w:val="24"/>
+          <w:szCs w:val="24"/>
+          <w:lang w:val="en-IE"/>
+        </w:rPr>
+        <w:t xml:space="preserve"> </w:t>
+      </w:r>
+      <w:r>
+        <w:rPr>
+          <w:sz w:val="24"/>
+          <w:szCs w:val="24"/>
+          <w:lang w:val="en-IE"/>
+        </w:rPr>
+        <w:t>(The Pandas Development Team, n.d.)</w:t>
+      </w:r>
+      <w:r>
+        <w:rPr>
+          <w:sz w:val="24"/>
+          <w:szCs w:val="24"/>
+          <w:lang w:val="en-IE"/>
+        </w:rPr>
+        <w:t xml:space="preserve">. </w:t>
+      </w:r>
+      <w:r>
+        <w:rPr>
+          <w:sz w:val="24"/>
+          <w:szCs w:val="24"/>
+          <w:lang w:val="en-IE"/>
+        </w:rPr>
+        <w:t xml:space="preserve">The </w:t>
+      </w:r>
+      <w:r>
+        <w:rPr>
+          <w:b/>
+          <w:bCs/>
+          <w:i/>
+          <w:iCs/>
+          <w:sz w:val="24"/>
+          <w:szCs w:val="24"/>
+          <w:lang w:val="en-IE"/>
+        </w:rPr>
+        <w:t>meat</w:t>
+      </w:r>
+      <w:r>
+        <w:rPr>
+          <w:sz w:val="24"/>
+          <w:szCs w:val="24"/>
+          <w:lang w:val="en-IE"/>
+        </w:rPr>
+        <w:t xml:space="preserve"> feature contains the different types of meat, identified by codes from the Eurostat database, which in next steps they will be converted to the actual meat names, such as chicken, pork, etc. The purpose of this reshaping is to setup the DataFrame </w:t>
+      </w:r>
+      <w:r>
+        <w:rPr>
+          <w:sz w:val="24"/>
+          <w:szCs w:val="24"/>
+          <w:lang w:val="en-IE"/>
+        </w:rPr>
+        <w:t>in a way that each meat type is a feature</w:t>
+      </w:r>
+      <w:r>
+        <w:rPr>
+          <w:sz w:val="24"/>
+          <w:szCs w:val="24"/>
+          <w:lang w:val="en-IE"/>
+        </w:rPr>
+        <w:t xml:space="preserve">. As it will be presented in further sections of this study, this reshaping is necessary to apply </w:t>
+      </w:r>
+      <w:r>
+        <w:rPr>
+          <w:sz w:val="24"/>
+          <w:szCs w:val="24"/>
+          <w:lang w:val="en-IE"/>
+        </w:rPr>
+        <w:t xml:space="preserve">a regression model which uses independent and dependant variables (or features). In this case, the dependent variable is B1200 (adult cattle) and the independent variables are B3100 (pork), B4110 (lamb), B7100 (chicken), and B7200 (duck). </w:t>
+      </w:r>
+    </w:p>
+    <w:p>
+      <w:pPr>
+        <w:pStyle w:val="ListParagraph"/>
+        <w:keepNext/>
+        <w:spacing w:before="120" w:after="120" w:line="240" w:lineRule="auto"/>
+        <w:ind w:left="142"/>
+        <w:contextualSpacing w:val="0"/>
+      </w:pPr>
+      <w:r>
+        <w:rPr>
+          <w:sz w:val="24"/>
+          <w:szCs w:val="24"/>
+          <w:lang w:val="en-IE"/>
+        </w:rPr>
+        <w:drawing>
+          <wp:inline distT="0" distB="0" distL="0" distR="0" wp14:anchorId="7BD1507E" wp14:editId="4760E9E3">
+            <wp:extent cx="6210935" cy="1116965"/>
+            <wp:effectExtent l="0" t="0" r="0" b="635"/>
+            <wp:docPr id="6" name="Picture 6" descr="A screenshot of a computer&#10;&#10;Description automatically generated with medium confidence"/>
+            <wp:cNvGraphicFramePr>
+              <a:graphicFrameLocks xmlns:a="http://schemas.openxmlformats.org/drawingml/2006/main" noChangeAspect="1"/>
+            </wp:cNvGraphicFramePr>
+            <a:graphic xmlns:a="http://schemas.openxmlformats.org/drawingml/2006/main">
+              <a:graphicData uri="http://schemas.openxmlformats.org/drawingml/2006/picture">
+                <pic:pic xmlns:pic="http://schemas.openxmlformats.org/drawingml/2006/picture">
+                  <pic:nvPicPr>
+                    <pic:cNvPr id="6" name="Picture 6" descr="A screenshot of a computer&#10;&#10;Description automatically generated with medium confidence"/>
+                    <pic:cNvPicPr/>
+                  </pic:nvPicPr>
+                  <pic:blipFill>
+                    <a:blip r:embed="rId12"/>
+                    <a:stretch>
+                      <a:fillRect/>
+                    </a:stretch>
+                  </pic:blipFill>
+                  <pic:spPr>
+                    <a:xfrm>
+                      <a:off x="0" y="0"/>
+                      <a:ext cx="6210935" cy="1116965"/>
+                    </a:xfrm>
+                    <a:prstGeom prst="rect">
+                      <a:avLst/>
+                    </a:prstGeom>
+                  </pic:spPr>
+                </pic:pic>
+              </a:graphicData>
+            </a:graphic>
+          </wp:inline>
+        </w:drawing>
+      </w:r>
+    </w:p>
+    <w:p>
+      <w:pPr>
+        <w:pStyle w:val="Caption"/>
+        <w:jc w:val="center"/>
+      </w:pPr>
+      <w:r>
+        <w:t xml:space="preserve">Figure </w:t>
+      </w:r>
+      <w:r>
+        <w:fldChar w:fldCharType="begin"/>
+      </w:r>
+      <w:r>
+        <w:instrText xml:space="preserve"> SEQ Figure \* ARABIC </w:instrText>
+      </w:r>
+      <w:r>
+        <w:fldChar w:fldCharType="separate"/>
+      </w:r>
+      <w:r>
+        <w:rPr>
+          <w:noProof/>
+        </w:rPr>
+        <w:t>2</w:t>
+      </w:r>
+      <w:r>
+        <w:fldChar w:fldCharType="end"/>
+      </w:r>
+    </w:p>
+    <w:p>
+      <w:pPr>
+        <w:pStyle w:val="ListParagraph"/>
+        <w:spacing w:before="120" w:after="120" w:line="240" w:lineRule="auto"/>
+        <w:ind w:left="426" w:firstLine="708"/>
+        <w:contextualSpacing w:val="0"/>
+        <w:rPr>
+          <w:sz w:val="24"/>
+          <w:szCs w:val="24"/>
+          <w:lang w:val="en-IE"/>
+        </w:rPr>
+      </w:pPr>
+      <w:r>
+        <w:rPr>
+          <w:sz w:val="24"/>
+          <w:szCs w:val="24"/>
+          <w:lang w:val="en-IE"/>
+        </w:rPr>
+        <w:t xml:space="preserve"> </w:t>
+      </w:r>
+      <w:r>
+        <w:rPr>
+          <w:sz w:val="24"/>
+          <w:szCs w:val="24"/>
+          <w:lang w:val="en-IE"/>
+        </w:rPr>
+        <w:t xml:space="preserve">T </w:t>
+      </w:r>
+    </w:p>
+    <w:p>
+      <w:pPr>
         <w:spacing w:after="120" w:line="240" w:lineRule="auto"/>
-        <w:ind w:left="426"/>
-        <w:contextualSpacing w:val="0"/>
+        <w:rPr>
+          <w:sz w:val="24"/>
+          <w:szCs w:val="24"/>
+          <w:lang w:val="en-IE"/>
+        </w:rPr>
+      </w:pPr>
+    </w:p>
+    <w:p>
+      <w:pPr>
+        <w:spacing w:after="120" w:line="240" w:lineRule="auto"/>
         <w:rPr>
           <w:sz w:val="24"/>
           <w:szCs w:val="24"/>
@@ -1619,6 +2354,7 @@
           <w:szCs w:val="24"/>
           <w:lang w:val="en-GB"/>
         </w:rPr>
+        <w:lastRenderedPageBreak/>
         <w:t>Model performance comparison</w:t>
       </w:r>
       <w:r>
@@ -1795,15 +2531,264 @@
     <w:p>
       <w:pPr>
         <w:pStyle w:val="ListParagraph"/>
+        <w:numPr>
+          <w:ilvl w:val="1"/>
+          <w:numId w:val="4"/>
+        </w:numPr>
         <w:spacing w:after="120" w:line="240" w:lineRule="auto"/>
-        <w:ind w:left="792"/>
         <w:contextualSpacing w:val="0"/>
         <w:rPr>
-          <w:sz w:val="24"/>
-          <w:szCs w:val="24"/>
-          <w:lang w:val="en-GB"/>
-        </w:rPr>
-      </w:pPr>
+          <w:i/>
+          <w:iCs/>
+          <w:sz w:val="24"/>
+          <w:szCs w:val="24"/>
+          <w:lang w:val="en-GB"/>
+        </w:rPr>
+      </w:pPr>
+      <w:r>
+        <w:rPr>
+          <w:i/>
+          <w:iCs/>
+          <w:sz w:val="24"/>
+          <w:szCs w:val="24"/>
+          <w:lang w:val="en-GB"/>
+        </w:rPr>
+        <w:t>Annexes</w:t>
+      </w:r>
+      <w:r>
+        <w:rPr>
+          <w:i/>
+          <w:iCs/>
+          <w:sz w:val="24"/>
+          <w:szCs w:val="24"/>
+          <w:lang w:val="en-GB"/>
+        </w:rPr>
+        <w:br/>
+      </w:r>
+    </w:p>
+    <w:p>
+      <w:pPr>
+        <w:keepNext/>
+        <w:spacing w:after="120" w:line="240" w:lineRule="auto"/>
+        <w:jc w:val="center"/>
+      </w:pPr>
+      <w:r>
+        <w:rPr>
+          <w:i/>
+          <w:iCs/>
+          <w:sz w:val="24"/>
+          <w:szCs w:val="24"/>
+          <w:lang w:val="en-GB"/>
+        </w:rPr>
+        <w:drawing>
+          <wp:inline distT="0" distB="0" distL="0" distR="0" wp14:anchorId="2C688589" wp14:editId="68114125">
+            <wp:extent cx="4541128" cy="2516863"/>
+            <wp:effectExtent l="0" t="0" r="5715" b="0"/>
+            <wp:docPr id="3" name="Picture 3" descr="Table&#10;&#10;Description automatically generated with medium confidence"/>
+            <wp:cNvGraphicFramePr>
+              <a:graphicFrameLocks xmlns:a="http://schemas.openxmlformats.org/drawingml/2006/main" noChangeAspect="1"/>
+            </wp:cNvGraphicFramePr>
+            <a:graphic xmlns:a="http://schemas.openxmlformats.org/drawingml/2006/main">
+              <a:graphicData uri="http://schemas.openxmlformats.org/drawingml/2006/picture">
+                <pic:pic xmlns:pic="http://schemas.openxmlformats.org/drawingml/2006/picture">
+                  <pic:nvPicPr>
+                    <pic:cNvPr id="3" name="Picture 3" descr="Table&#10;&#10;Description automatically generated with medium confidence"/>
+                    <pic:cNvPicPr/>
+                  </pic:nvPicPr>
+                  <pic:blipFill>
+                    <a:blip r:embed="rId13"/>
+                    <a:stretch>
+                      <a:fillRect/>
+                    </a:stretch>
+                  </pic:blipFill>
+                  <pic:spPr>
+                    <a:xfrm>
+                      <a:off x="0" y="0"/>
+                      <a:ext cx="4664797" cy="2585405"/>
+                    </a:xfrm>
+                    <a:prstGeom prst="rect">
+                      <a:avLst/>
+                    </a:prstGeom>
+                    <a:ln>
+                      <a:noFill/>
+                    </a:ln>
+                  </pic:spPr>
+                </pic:pic>
+              </a:graphicData>
+            </a:graphic>
+          </wp:inline>
+        </w:drawing>
+      </w:r>
+    </w:p>
+    <w:p>
+      <w:pPr>
+        <w:pStyle w:val="Caption"/>
+        <w:jc w:val="center"/>
+        <w:rPr>
+          <w:i w:val="0"/>
+          <w:iCs w:val="0"/>
+          <w:sz w:val="24"/>
+          <w:szCs w:val="24"/>
+          <w:lang w:val="en-GB"/>
+        </w:rPr>
+      </w:pPr>
+      <w:r>
+        <w:t xml:space="preserve">Annex </w:t>
+      </w:r>
+      <w:r>
+        <w:fldChar w:fldCharType="begin"/>
+      </w:r>
+      <w:r>
+        <w:instrText xml:space="preserve"> SEQ Annex \* ARABIC </w:instrText>
+      </w:r>
+      <w:r>
+        <w:fldChar w:fldCharType="separate"/>
+      </w:r>
+      <w:r>
+        <w:rPr>
+          <w:noProof/>
+        </w:rPr>
+        <w:t>1</w:t>
+      </w:r>
+      <w:r>
+        <w:fldChar w:fldCharType="end"/>
+      </w:r>
+    </w:p>
+    <w:p>
+      <w:pPr>
+        <w:spacing w:after="120" w:line="240" w:lineRule="auto"/>
+        <w:rPr>
+          <w:i/>
+          <w:iCs/>
+          <w:sz w:val="24"/>
+          <w:szCs w:val="24"/>
+          <w:lang w:val="en-GB"/>
+        </w:rPr>
+      </w:pPr>
+    </w:p>
+    <w:p>
+      <w:pPr>
+        <w:pStyle w:val="ListParagraph"/>
+        <w:numPr>
+          <w:ilvl w:val="1"/>
+          <w:numId w:val="4"/>
+        </w:numPr>
+        <w:spacing w:after="120" w:line="240" w:lineRule="auto"/>
+        <w:contextualSpacing w:val="0"/>
+        <w:rPr>
+          <w:i/>
+          <w:iCs/>
+          <w:sz w:val="24"/>
+          <w:szCs w:val="24"/>
+          <w:lang w:val="en-GB"/>
+        </w:rPr>
+      </w:pPr>
+      <w:r>
+        <w:rPr>
+          <w:i/>
+          <w:iCs/>
+          <w:sz w:val="24"/>
+          <w:szCs w:val="24"/>
+          <w:lang w:val="en-GB"/>
+        </w:rPr>
+        <w:t>Tables</w:t>
+      </w:r>
+      <w:r>
+        <w:rPr>
+          <w:i/>
+          <w:iCs/>
+          <w:sz w:val="24"/>
+          <w:szCs w:val="24"/>
+          <w:lang w:val="en-GB"/>
+        </w:rPr>
+        <w:br/>
+      </w:r>
+    </w:p>
+    <w:p>
+      <w:pPr>
+        <w:pStyle w:val="ListParagraph"/>
+        <w:keepNext/>
+        <w:spacing w:after="120" w:line="240" w:lineRule="auto"/>
+        <w:ind w:left="0"/>
+        <w:contextualSpacing w:val="0"/>
+      </w:pPr>
+      <w:r>
+        <w:rPr>
+          <w:sz w:val="24"/>
+          <w:szCs w:val="24"/>
+          <w:lang w:val="en-GB"/>
+        </w:rPr>
+        <w:drawing>
+          <wp:inline distT="0" distB="0" distL="0" distR="0" wp14:anchorId="4D26F174" wp14:editId="3375AB7D">
+            <wp:extent cx="6210935" cy="1292860"/>
+            <wp:effectExtent l="0" t="0" r="0" b="2540"/>
+            <wp:docPr id="2" name="Picture 2" descr="Graphical user interface&#10;&#10;Description automatically generated"/>
+            <wp:cNvGraphicFramePr>
+              <a:graphicFrameLocks xmlns:a="http://schemas.openxmlformats.org/drawingml/2006/main" noChangeAspect="1"/>
+            </wp:cNvGraphicFramePr>
+            <a:graphic xmlns:a="http://schemas.openxmlformats.org/drawingml/2006/main">
+              <a:graphicData uri="http://schemas.openxmlformats.org/drawingml/2006/picture">
+                <pic:pic xmlns:pic="http://schemas.openxmlformats.org/drawingml/2006/picture">
+                  <pic:nvPicPr>
+                    <pic:cNvPr id="2" name="Picture 2" descr="Graphical user interface&#10;&#10;Description automatically generated"/>
+                    <pic:cNvPicPr/>
+                  </pic:nvPicPr>
+                  <pic:blipFill>
+                    <a:blip r:embed="rId14"/>
+                    <a:stretch>
+                      <a:fillRect/>
+                    </a:stretch>
+                  </pic:blipFill>
+                  <pic:spPr>
+                    <a:xfrm>
+                      <a:off x="0" y="0"/>
+                      <a:ext cx="6210935" cy="1292860"/>
+                    </a:xfrm>
+                    <a:prstGeom prst="rect">
+                      <a:avLst/>
+                    </a:prstGeom>
+                  </pic:spPr>
+                </pic:pic>
+              </a:graphicData>
+            </a:graphic>
+          </wp:inline>
+        </w:drawing>
+      </w:r>
+    </w:p>
+    <w:p>
+      <w:pPr>
+        <w:pStyle w:val="Caption"/>
+        <w:jc w:val="center"/>
+        <w:rPr>
+          <w:sz w:val="24"/>
+          <w:szCs w:val="24"/>
+          <w:lang w:val="en-GB"/>
+        </w:rPr>
+      </w:pPr>
+      <w:r>
+        <w:t xml:space="preserve">Table </w:t>
+      </w:r>
+      <w:r>
+        <w:fldChar w:fldCharType="begin"/>
+      </w:r>
+      <w:r>
+        <w:instrText xml:space="preserve"> SEQ Table \* ARABIC </w:instrText>
+      </w:r>
+      <w:r>
+        <w:fldChar w:fldCharType="separate"/>
+      </w:r>
+      <w:r>
+        <w:rPr>
+          <w:noProof/>
+        </w:rPr>
+        <w:t>1</w:t>
+      </w:r>
+      <w:r>
+        <w:fldChar w:fldCharType="end"/>
+      </w:r>
+      <w:r>
+        <w:t xml:space="preserve"> – first 5 rows</w:t>
+      </w:r>
     </w:p>
     <w:sectPr>
       <w:pgSz w:w="11906" w:h="16838"/>
@@ -2898,7 +3883,6 @@
   <w:style w:type="character" w:default="1" w:styleId="DefaultParagraphFont">
     <w:name w:val="Default Paragraph Font"/>
     <w:uiPriority w:val="1"/>
-    <w:semiHidden/>
     <w:unhideWhenUsed/>
   </w:style>
   <w:style w:type="table" w:default="1" w:styleId="TableNormal">

</xml_diff>

<commit_message>
Work in progress (EDA & data prep)
</commit_message>
<xml_diff>
--- a/CA2_Henrique_Noronha_sbs22102.docx
+++ b/CA2_Henrique_Noronha_sbs22102.docx
@@ -2403,6 +2403,312 @@
         </w:rPr>
         <w:t xml:space="preserve">To analyse </w:t>
       </w:r>
+      <w:r>
+        <w:rPr>
+          <w:sz w:val="24"/>
+          <w:szCs w:val="24"/>
+          <w:lang w:val="en-IE"/>
+        </w:rPr>
+        <w:t>the missing data further, a plot was created for each of the meat feature</w:t>
+      </w:r>
+      <w:r>
+        <w:rPr>
+          <w:sz w:val="24"/>
+          <w:szCs w:val="24"/>
+          <w:lang w:val="en-IE"/>
+        </w:rPr>
+        <w:t>s</w:t>
+      </w:r>
+      <w:r>
+        <w:rPr>
+          <w:sz w:val="24"/>
+          <w:szCs w:val="24"/>
+          <w:lang w:val="en-IE"/>
+        </w:rPr>
+        <w:t>, showing the year on X axis and the sum of tonnes on the Y axis.</w:t>
+      </w:r>
+      <w:r>
+        <w:rPr>
+          <w:sz w:val="24"/>
+          <w:szCs w:val="24"/>
+          <w:lang w:val="en-IE"/>
+        </w:rPr>
+        <w:t xml:space="preserve"> The purpose of this graph is to </w:t>
+      </w:r>
+      <w:r>
+        <w:rPr>
+          <w:sz w:val="24"/>
+          <w:szCs w:val="24"/>
+          <w:lang w:val="en-IE"/>
+        </w:rPr>
+        <w:t>show which years ha</w:t>
+      </w:r>
+      <w:r>
+        <w:rPr>
+          <w:sz w:val="24"/>
+          <w:szCs w:val="24"/>
+          <w:lang w:val="en-IE"/>
+        </w:rPr>
+        <w:t>ve</w:t>
+      </w:r>
+      <w:r>
+        <w:rPr>
+          <w:sz w:val="24"/>
+          <w:szCs w:val="24"/>
+          <w:lang w:val="en-IE"/>
+        </w:rPr>
+        <w:t xml:space="preserve"> data available or not.</w:t>
+      </w:r>
+      <w:r>
+        <w:rPr>
+          <w:sz w:val="24"/>
+          <w:szCs w:val="24"/>
+          <w:lang w:val="en-IE"/>
+        </w:rPr>
+        <w:t xml:space="preserve"> </w:t>
+      </w:r>
+      <w:r>
+        <w:rPr>
+          <w:sz w:val="24"/>
+          <w:szCs w:val="24"/>
+          <w:lang w:val="en-IE"/>
+        </w:rPr>
+        <w:t xml:space="preserve">By analysing Annex 3 in the appendix, it can be clearly seen that there is no data for </w:t>
+      </w:r>
+      <w:r>
+        <w:rPr>
+          <w:b/>
+          <w:bCs/>
+          <w:i/>
+          <w:iCs/>
+          <w:sz w:val="24"/>
+          <w:szCs w:val="24"/>
+          <w:lang w:val="en-IE"/>
+        </w:rPr>
+        <w:t>duck</w:t>
+      </w:r>
+      <w:r>
+        <w:rPr>
+          <w:b/>
+          <w:bCs/>
+          <w:i/>
+          <w:iCs/>
+          <w:sz w:val="24"/>
+          <w:szCs w:val="24"/>
+          <w:lang w:val="en-IE"/>
+        </w:rPr>
+        <w:t xml:space="preserve"> </w:t>
+      </w:r>
+      <w:r>
+        <w:rPr>
+          <w:sz w:val="24"/>
+          <w:szCs w:val="24"/>
+          <w:lang w:val="en-IE"/>
+        </w:rPr>
+        <w:t xml:space="preserve">from 1970 to 2002 for both countries, also there is no data available for Ireland from </w:t>
+      </w:r>
+      <w:r>
+        <w:rPr>
+          <w:sz w:val="24"/>
+          <w:szCs w:val="24"/>
+          <w:lang w:val="en-IE"/>
+        </w:rPr>
+        <w:t xml:space="preserve">2009 until 2022. </w:t>
+      </w:r>
+      <w:r>
+        <w:rPr>
+          <w:sz w:val="24"/>
+          <w:szCs w:val="24"/>
+          <w:lang w:val="en-IE"/>
+        </w:rPr>
+        <w:t>Therefore</w:t>
+      </w:r>
+      <w:r>
+        <w:rPr>
+          <w:sz w:val="24"/>
+          <w:szCs w:val="24"/>
+          <w:lang w:val="en-IE"/>
+        </w:rPr>
+        <w:t xml:space="preserve"> </w:t>
+      </w:r>
+      <w:r>
+        <w:rPr>
+          <w:sz w:val="24"/>
+          <w:szCs w:val="24"/>
+          <w:lang w:val="en-IE"/>
+        </w:rPr>
+        <w:t xml:space="preserve">the </w:t>
+      </w:r>
+      <w:r>
+        <w:rPr>
+          <w:b/>
+          <w:bCs/>
+          <w:i/>
+          <w:iCs/>
+          <w:sz w:val="24"/>
+          <w:szCs w:val="24"/>
+          <w:lang w:val="en-IE"/>
+        </w:rPr>
+        <w:t>duck</w:t>
+      </w:r>
+      <w:r>
+        <w:rPr>
+          <w:sz w:val="24"/>
+          <w:szCs w:val="24"/>
+          <w:lang w:val="en-IE"/>
+        </w:rPr>
+        <w:t xml:space="preserve"> feature was excluded from the dataset</w:t>
+      </w:r>
+      <w:r>
+        <w:rPr>
+          <w:sz w:val="24"/>
+          <w:szCs w:val="24"/>
+          <w:lang w:val="en-IE"/>
+        </w:rPr>
+        <w:t>, due to the lack of data availability.</w:t>
+      </w:r>
+    </w:p>
+    <w:p>
+      <w:pPr>
+        <w:pStyle w:val="ListParagraph"/>
+        <w:spacing w:before="120" w:after="120" w:line="240" w:lineRule="auto"/>
+        <w:ind w:left="426" w:firstLine="708"/>
+        <w:contextualSpacing w:val="0"/>
+        <w:rPr>
+          <w:sz w:val="24"/>
+          <w:szCs w:val="24"/>
+          <w:lang w:val="en-IE"/>
+        </w:rPr>
+      </w:pPr>
+      <w:r>
+        <w:rPr>
+          <w:sz w:val="24"/>
+          <w:szCs w:val="24"/>
+          <w:lang w:val="en-IE"/>
+        </w:rPr>
+        <w:t xml:space="preserve">The </w:t>
+      </w:r>
+      <w:r>
+        <w:rPr>
+          <w:b/>
+          <w:bCs/>
+          <w:i/>
+          <w:iCs/>
+          <w:sz w:val="24"/>
+          <w:szCs w:val="24"/>
+          <w:lang w:val="en-IE"/>
+        </w:rPr>
+        <w:t>chicken</w:t>
+      </w:r>
+      <w:r>
+        <w:rPr>
+          <w:sz w:val="24"/>
+          <w:szCs w:val="24"/>
+          <w:lang w:val="en-IE"/>
+        </w:rPr>
+        <w:t xml:space="preserve"> feature, as can be seen in Annex 4, only has data from 2004 onwards. Lamb, pork, and adult cattle (Annex 5, 6, and 7 respectively) have data available through the majority of the years. </w:t>
+      </w:r>
+      <w:r>
+        <w:rPr>
+          <w:sz w:val="24"/>
+          <w:szCs w:val="24"/>
+          <w:lang w:val="en-IE"/>
+        </w:rPr>
+        <w:t xml:space="preserve">After this analysis, it was decided to use the </w:t>
+      </w:r>
+      <w:r>
+        <w:rPr>
+          <w:b/>
+          <w:bCs/>
+          <w:i/>
+          <w:iCs/>
+          <w:sz w:val="24"/>
+          <w:szCs w:val="24"/>
+          <w:lang w:val="en-IE"/>
+        </w:rPr>
+        <w:t>adult cattle</w:t>
+      </w:r>
+      <w:r>
+        <w:rPr>
+          <w:sz w:val="24"/>
+          <w:szCs w:val="24"/>
+          <w:lang w:val="en-IE"/>
+        </w:rPr>
+        <w:t xml:space="preserve">, </w:t>
+      </w:r>
+      <w:r>
+        <w:rPr>
+          <w:b/>
+          <w:bCs/>
+          <w:i/>
+          <w:iCs/>
+          <w:sz w:val="24"/>
+          <w:szCs w:val="24"/>
+          <w:lang w:val="en-IE"/>
+        </w:rPr>
+        <w:t>pork</w:t>
+      </w:r>
+      <w:r>
+        <w:rPr>
+          <w:sz w:val="24"/>
+          <w:szCs w:val="24"/>
+          <w:lang w:val="en-IE"/>
+        </w:rPr>
+        <w:t xml:space="preserve">, </w:t>
+      </w:r>
+      <w:r>
+        <w:rPr>
+          <w:b/>
+          <w:bCs/>
+          <w:i/>
+          <w:iCs/>
+          <w:sz w:val="24"/>
+          <w:szCs w:val="24"/>
+          <w:lang w:val="en-IE"/>
+        </w:rPr>
+        <w:t>lamb</w:t>
+      </w:r>
+      <w:r>
+        <w:rPr>
+          <w:sz w:val="24"/>
+          <w:szCs w:val="24"/>
+          <w:lang w:val="en-IE"/>
+        </w:rPr>
+        <w:t xml:space="preserve">, and </w:t>
+      </w:r>
+      <w:r>
+        <w:rPr>
+          <w:b/>
+          <w:bCs/>
+          <w:i/>
+          <w:iCs/>
+          <w:sz w:val="24"/>
+          <w:szCs w:val="24"/>
+          <w:lang w:val="en-IE"/>
+        </w:rPr>
+        <w:t>chicken</w:t>
+      </w:r>
+      <w:r>
+        <w:rPr>
+          <w:sz w:val="24"/>
+          <w:szCs w:val="24"/>
+          <w:lang w:val="en-IE"/>
+        </w:rPr>
+        <w:t xml:space="preserve"> features, from 2004 until 2022. </w:t>
+      </w:r>
+    </w:p>
+    <w:p>
+      <w:pPr>
+        <w:pStyle w:val="ListParagraph"/>
+        <w:spacing w:before="120" w:after="120" w:line="240" w:lineRule="auto"/>
+        <w:ind w:left="426" w:firstLine="708"/>
+        <w:contextualSpacing w:val="0"/>
+        <w:rPr>
+          <w:sz w:val="24"/>
+          <w:szCs w:val="24"/>
+          <w:lang w:val="en-IE"/>
+        </w:rPr>
+      </w:pPr>
     </w:p>
     <w:p>
       <w:pPr>
@@ -2723,6 +3029,7 @@
           <w:szCs w:val="24"/>
           <w:lang w:val="en-GB"/>
         </w:rPr>
+        <w:lastRenderedPageBreak/>
         <w:t>Annexes</w:t>
       </w:r>
       <w:r>
@@ -2751,7 +3058,6 @@
           <w:szCs w:val="24"/>
           <w:lang w:val="en-GB"/>
         </w:rPr>
-        <w:lastRenderedPageBreak/>
         <w:drawing>
           <wp:inline distT="0" distB="0" distL="0" distR="0" wp14:anchorId="2C688589" wp14:editId="68114125">
             <wp:extent cx="4541128" cy="2516863"/>
@@ -2830,9 +3136,9 @@
           <w:noProof/>
         </w:rPr>
         <w:drawing>
-          <wp:inline distT="0" distB="0" distL="0" distR="0" wp14:anchorId="63D7B6B3" wp14:editId="34B51A5F">
-            <wp:extent cx="5622202" cy="2630899"/>
-            <wp:effectExtent l="0" t="0" r="4445" b="0"/>
+          <wp:inline distT="0" distB="0" distL="0" distR="0" wp14:anchorId="63D7B6B3" wp14:editId="6292588A">
+            <wp:extent cx="6237838" cy="3720465"/>
+            <wp:effectExtent l="0" t="0" r="0" b="635"/>
             <wp:docPr id="5" name="Picture 5" descr="Chart, bar chart&#10;&#10;Description automatically generated"/>
             <wp:cNvGraphicFramePr>
               <a:graphicFrameLocks xmlns:a="http://schemas.openxmlformats.org/drawingml/2006/main" noChangeAspect="1"/>
@@ -2853,7 +3159,7 @@
                   <pic:spPr>
                     <a:xfrm>
                       <a:off x="0" y="0"/>
-                      <a:ext cx="5751876" cy="2691580"/>
+                      <a:ext cx="7014028" cy="4183412"/>
                     </a:xfrm>
                     <a:prstGeom prst="rect">
                       <a:avLst/>
@@ -2894,7 +3200,440 @@
       </w:r>
     </w:p>
     <w:p/>
+    <w:p>
+      <w:pPr>
+        <w:keepNext/>
+      </w:pPr>
+      <w:r>
+        <w:lastRenderedPageBreak/>
+        <w:drawing>
+          <wp:inline distT="0" distB="0" distL="0" distR="0" wp14:anchorId="2753EA23" wp14:editId="262F4125">
+            <wp:extent cx="6283105" cy="2833370"/>
+            <wp:effectExtent l="0" t="0" r="3810" b="0"/>
+            <wp:docPr id="8" name="Picture 8" descr="Chart, bar chart&#10;&#10;Description automatically generated"/>
+            <wp:cNvGraphicFramePr>
+              <a:graphicFrameLocks xmlns:a="http://schemas.openxmlformats.org/drawingml/2006/main" noChangeAspect="1"/>
+            </wp:cNvGraphicFramePr>
+            <a:graphic xmlns:a="http://schemas.openxmlformats.org/drawingml/2006/main">
+              <a:graphicData uri="http://schemas.openxmlformats.org/drawingml/2006/picture">
+                <pic:pic xmlns:pic="http://schemas.openxmlformats.org/drawingml/2006/picture">
+                  <pic:nvPicPr>
+                    <pic:cNvPr id="8" name="Picture 8" descr="Chart, bar chart&#10;&#10;Description automatically generated"/>
+                    <pic:cNvPicPr/>
+                  </pic:nvPicPr>
+                  <pic:blipFill>
+                    <a:blip r:embed="rId16"/>
+                    <a:stretch>
+                      <a:fillRect/>
+                    </a:stretch>
+                  </pic:blipFill>
+                  <pic:spPr>
+                    <a:xfrm>
+                      <a:off x="0" y="0"/>
+                      <a:ext cx="6339790" cy="2858932"/>
+                    </a:xfrm>
+                    <a:prstGeom prst="rect">
+                      <a:avLst/>
+                    </a:prstGeom>
+                  </pic:spPr>
+                </pic:pic>
+              </a:graphicData>
+            </a:graphic>
+          </wp:inline>
+        </w:drawing>
+      </w:r>
+    </w:p>
+    <w:p>
+      <w:pPr>
+        <w:pStyle w:val="Caption"/>
+        <w:jc w:val="center"/>
+        <w:rPr>
+          <w:lang w:val="en-GB"/>
+        </w:rPr>
+      </w:pPr>
+      <w:r>
+        <w:rPr>
+          <w:lang w:val="en-GB"/>
+        </w:rPr>
+        <w:t xml:space="preserve">Annex </w:t>
+      </w:r>
+      <w:r>
+        <w:rPr>
+          <w:lang w:val="en-GB"/>
+        </w:rPr>
+        <w:fldChar w:fldCharType="begin"/>
+      </w:r>
+      <w:r>
+        <w:rPr>
+          <w:lang w:val="en-GB"/>
+        </w:rPr>
+        <w:instrText xml:space="preserve"> SEQ Annex \* ARABIC </w:instrText>
+      </w:r>
+      <w:r>
+        <w:rPr>
+          <w:lang w:val="en-GB"/>
+        </w:rPr>
+        <w:fldChar w:fldCharType="separate"/>
+      </w:r>
+      <w:r>
+        <w:rPr>
+          <w:noProof/>
+          <w:lang w:val="en-GB"/>
+        </w:rPr>
+        <w:t>3</w:t>
+      </w:r>
+      <w:r>
+        <w:rPr>
+          <w:lang w:val="en-GB"/>
+        </w:rPr>
+        <w:fldChar w:fldCharType="end"/>
+      </w:r>
+      <w:r>
+        <w:rPr>
+          <w:lang w:val="en-GB"/>
+        </w:rPr>
+        <w:t xml:space="preserve"> – duck (tonnes) by year</w:t>
+      </w:r>
+    </w:p>
+    <w:p>
+      <w:pPr>
+        <w:rPr>
+          <w:lang w:val="en-GB"/>
+        </w:rPr>
+      </w:pPr>
+    </w:p>
+    <w:p>
+      <w:pPr>
+        <w:keepNext/>
+      </w:pPr>
+      <w:r>
+        <w:drawing>
+          <wp:inline distT="0" distB="0" distL="0" distR="0" wp14:anchorId="43FB6D29" wp14:editId="6975B70C">
+            <wp:extent cx="6282690" cy="2597785"/>
+            <wp:effectExtent l="0" t="0" r="3810" b="5715"/>
+            <wp:docPr id="9" name="Picture 9" descr="Graphical user interface, chart, bar chart&#10;&#10;Description automatically generated with medium confidence"/>
+            <wp:cNvGraphicFramePr>
+              <a:graphicFrameLocks xmlns:a="http://schemas.openxmlformats.org/drawingml/2006/main" noChangeAspect="1"/>
+            </wp:cNvGraphicFramePr>
+            <a:graphic xmlns:a="http://schemas.openxmlformats.org/drawingml/2006/main">
+              <a:graphicData uri="http://schemas.openxmlformats.org/drawingml/2006/picture">
+                <pic:pic xmlns:pic="http://schemas.openxmlformats.org/drawingml/2006/picture">
+                  <pic:nvPicPr>
+                    <pic:cNvPr id="9" name="Picture 9" descr="Graphical user interface, chart, bar chart&#10;&#10;Description automatically generated with medium confidence"/>
+                    <pic:cNvPicPr/>
+                  </pic:nvPicPr>
+                  <pic:blipFill>
+                    <a:blip r:embed="rId17"/>
+                    <a:stretch>
+                      <a:fillRect/>
+                    </a:stretch>
+                  </pic:blipFill>
+                  <pic:spPr>
+                    <a:xfrm>
+                      <a:off x="0" y="0"/>
+                      <a:ext cx="6432544" cy="2659747"/>
+                    </a:xfrm>
+                    <a:prstGeom prst="rect">
+                      <a:avLst/>
+                    </a:prstGeom>
+                  </pic:spPr>
+                </pic:pic>
+              </a:graphicData>
+            </a:graphic>
+          </wp:inline>
+        </w:drawing>
+      </w:r>
+    </w:p>
+    <w:p>
+      <w:pPr>
+        <w:pStyle w:val="Caption"/>
+        <w:jc w:val="center"/>
+      </w:pPr>
+      <w:r>
+        <w:t xml:space="preserve">Annex </w:t>
+      </w:r>
+      <w:r>
+        <w:fldChar w:fldCharType="begin"/>
+      </w:r>
+      <w:r>
+        <w:instrText xml:space="preserve"> SEQ Annex \* ARABIC </w:instrText>
+      </w:r>
+      <w:r>
+        <w:fldChar w:fldCharType="separate"/>
+      </w:r>
+      <w:r>
+        <w:rPr>
+          <w:noProof/>
+        </w:rPr>
+        <w:t>4</w:t>
+      </w:r>
+      <w:r>
+        <w:fldChar w:fldCharType="end"/>
+      </w:r>
+      <w:r>
+        <w:t xml:space="preserve"> – chicken (</w:t>
+      </w:r>
+      <w:proofErr w:type="spellStart"/>
+      <w:r>
+        <w:t>tonnes</w:t>
+      </w:r>
+      <w:proofErr w:type="spellEnd"/>
+      <w:r>
+        <w:t>) by year</w:t>
+      </w:r>
+    </w:p>
     <w:p/>
+    <w:p>
+      <w:pPr>
+        <w:keepNext/>
+        <w:spacing w:after="120" w:line="240" w:lineRule="auto"/>
+      </w:pPr>
+      <w:r>
+        <w:rPr>
+          <w:i/>
+          <w:iCs/>
+          <w:sz w:val="24"/>
+          <w:szCs w:val="24"/>
+          <w:lang w:val="en-GB"/>
+        </w:rPr>
+        <w:lastRenderedPageBreak/>
+        <w:drawing>
+          <wp:inline distT="0" distB="0" distL="0" distR="0" wp14:anchorId="2F9D7336" wp14:editId="3D40A100">
+            <wp:extent cx="6301212" cy="2461895"/>
+            <wp:effectExtent l="0" t="0" r="0" b="1905"/>
+            <wp:docPr id="10" name="Picture 10" descr="Chart, bar chart&#10;&#10;Description automatically generated"/>
+            <wp:cNvGraphicFramePr>
+              <a:graphicFrameLocks xmlns:a="http://schemas.openxmlformats.org/drawingml/2006/main" noChangeAspect="1"/>
+            </wp:cNvGraphicFramePr>
+            <a:graphic xmlns:a="http://schemas.openxmlformats.org/drawingml/2006/main">
+              <a:graphicData uri="http://schemas.openxmlformats.org/drawingml/2006/picture">
+                <pic:pic xmlns:pic="http://schemas.openxmlformats.org/drawingml/2006/picture">
+                  <pic:nvPicPr>
+                    <pic:cNvPr id="10" name="Picture 10" descr="Chart, bar chart&#10;&#10;Description automatically generated"/>
+                    <pic:cNvPicPr/>
+                  </pic:nvPicPr>
+                  <pic:blipFill>
+                    <a:blip r:embed="rId18"/>
+                    <a:stretch>
+                      <a:fillRect/>
+                    </a:stretch>
+                  </pic:blipFill>
+                  <pic:spPr>
+                    <a:xfrm>
+                      <a:off x="0" y="0"/>
+                      <a:ext cx="6433650" cy="2513639"/>
+                    </a:xfrm>
+                    <a:prstGeom prst="rect">
+                      <a:avLst/>
+                    </a:prstGeom>
+                  </pic:spPr>
+                </pic:pic>
+              </a:graphicData>
+            </a:graphic>
+          </wp:inline>
+        </w:drawing>
+      </w:r>
+    </w:p>
+    <w:p>
+      <w:pPr>
+        <w:pStyle w:val="Caption"/>
+        <w:jc w:val="center"/>
+      </w:pPr>
+      <w:r>
+        <w:t xml:space="preserve">Annex </w:t>
+      </w:r>
+      <w:r>
+        <w:fldChar w:fldCharType="begin"/>
+      </w:r>
+      <w:r>
+        <w:instrText xml:space="preserve"> SEQ Annex \* ARABIC </w:instrText>
+      </w:r>
+      <w:r>
+        <w:fldChar w:fldCharType="separate"/>
+      </w:r>
+      <w:r>
+        <w:rPr>
+          <w:noProof/>
+        </w:rPr>
+        <w:t>5</w:t>
+      </w:r>
+      <w:r>
+        <w:fldChar w:fldCharType="end"/>
+      </w:r>
+      <w:r>
+        <w:t xml:space="preserve"> – lamb (</w:t>
+      </w:r>
+      <w:proofErr w:type="spellStart"/>
+      <w:r>
+        <w:t>tonnes</w:t>
+      </w:r>
+      <w:proofErr w:type="spellEnd"/>
+      <w:r>
+        <w:t>) by year</w:t>
+      </w:r>
+    </w:p>
+    <w:p/>
+    <w:p>
+      <w:pPr>
+        <w:keepNext/>
+      </w:pPr>
+      <w:r>
+        <w:drawing>
+          <wp:inline distT="0" distB="0" distL="0" distR="0" wp14:anchorId="37A4C4E1" wp14:editId="2E206311">
+            <wp:extent cx="6356350" cy="2462530"/>
+            <wp:effectExtent l="0" t="0" r="6350" b="1270"/>
+            <wp:docPr id="11" name="Picture 11" descr="A picture containing chime, measuring stick&#10;&#10;Description automatically generated"/>
+            <wp:cNvGraphicFramePr>
+              <a:graphicFrameLocks xmlns:a="http://schemas.openxmlformats.org/drawingml/2006/main" noChangeAspect="1"/>
+            </wp:cNvGraphicFramePr>
+            <a:graphic xmlns:a="http://schemas.openxmlformats.org/drawingml/2006/main">
+              <a:graphicData uri="http://schemas.openxmlformats.org/drawingml/2006/picture">
+                <pic:pic xmlns:pic="http://schemas.openxmlformats.org/drawingml/2006/picture">
+                  <pic:nvPicPr>
+                    <pic:cNvPr id="11" name="Picture 11" descr="A picture containing chime, measuring stick&#10;&#10;Description automatically generated"/>
+                    <pic:cNvPicPr/>
+                  </pic:nvPicPr>
+                  <pic:blipFill>
+                    <a:blip r:embed="rId19"/>
+                    <a:stretch>
+                      <a:fillRect/>
+                    </a:stretch>
+                  </pic:blipFill>
+                  <pic:spPr>
+                    <a:xfrm>
+                      <a:off x="0" y="0"/>
+                      <a:ext cx="6413279" cy="2484585"/>
+                    </a:xfrm>
+                    <a:prstGeom prst="rect">
+                      <a:avLst/>
+                    </a:prstGeom>
+                  </pic:spPr>
+                </pic:pic>
+              </a:graphicData>
+            </a:graphic>
+          </wp:inline>
+        </w:drawing>
+      </w:r>
+    </w:p>
+    <w:p>
+      <w:pPr>
+        <w:pStyle w:val="Caption"/>
+        <w:jc w:val="center"/>
+      </w:pPr>
+      <w:r>
+        <w:t xml:space="preserve">Annex </w:t>
+      </w:r>
+      <w:r>
+        <w:fldChar w:fldCharType="begin"/>
+      </w:r>
+      <w:r>
+        <w:instrText xml:space="preserve"> SEQ Annex \* ARABIC </w:instrText>
+      </w:r>
+      <w:r>
+        <w:fldChar w:fldCharType="separate"/>
+      </w:r>
+      <w:r>
+        <w:rPr>
+          <w:noProof/>
+        </w:rPr>
+        <w:t>6</w:t>
+      </w:r>
+      <w:r>
+        <w:fldChar w:fldCharType="end"/>
+      </w:r>
+      <w:r>
+        <w:t xml:space="preserve"> – pork (</w:t>
+      </w:r>
+      <w:proofErr w:type="spellStart"/>
+      <w:r>
+        <w:t>tonnes</w:t>
+      </w:r>
+      <w:proofErr w:type="spellEnd"/>
+      <w:r>
+        <w:t>) by year</w:t>
+      </w:r>
+    </w:p>
+    <w:p/>
+    <w:p>
+      <w:pPr>
+        <w:keepNext/>
+      </w:pPr>
+      <w:r>
+        <w:drawing>
+          <wp:inline distT="0" distB="0" distL="0" distR="0" wp14:anchorId="5A10FF12" wp14:editId="04B6910A">
+            <wp:extent cx="6356350" cy="2372008"/>
+            <wp:effectExtent l="0" t="0" r="0" b="3175"/>
+            <wp:docPr id="12" name="Picture 12" descr="Chart, bar chart&#10;&#10;Description automatically generated"/>
+            <wp:cNvGraphicFramePr>
+              <a:graphicFrameLocks xmlns:a="http://schemas.openxmlformats.org/drawingml/2006/main" noChangeAspect="1"/>
+            </wp:cNvGraphicFramePr>
+            <a:graphic xmlns:a="http://schemas.openxmlformats.org/drawingml/2006/main">
+              <a:graphicData uri="http://schemas.openxmlformats.org/drawingml/2006/picture">
+                <pic:pic xmlns:pic="http://schemas.openxmlformats.org/drawingml/2006/picture">
+                  <pic:nvPicPr>
+                    <pic:cNvPr id="12" name="Picture 12" descr="Chart, bar chart&#10;&#10;Description automatically generated"/>
+                    <pic:cNvPicPr/>
+                  </pic:nvPicPr>
+                  <pic:blipFill>
+                    <a:blip r:embed="rId20"/>
+                    <a:stretch>
+                      <a:fillRect/>
+                    </a:stretch>
+                  </pic:blipFill>
+                  <pic:spPr>
+                    <a:xfrm>
+                      <a:off x="0" y="0"/>
+                      <a:ext cx="6383617" cy="2382183"/>
+                    </a:xfrm>
+                    <a:prstGeom prst="rect">
+                      <a:avLst/>
+                    </a:prstGeom>
+                  </pic:spPr>
+                </pic:pic>
+              </a:graphicData>
+            </a:graphic>
+          </wp:inline>
+        </w:drawing>
+      </w:r>
+    </w:p>
+    <w:p>
+      <w:pPr>
+        <w:pStyle w:val="Caption"/>
+        <w:jc w:val="center"/>
+      </w:pPr>
+      <w:r>
+        <w:t xml:space="preserve">Annex </w:t>
+      </w:r>
+      <w:r>
+        <w:fldChar w:fldCharType="begin"/>
+      </w:r>
+      <w:r>
+        <w:instrText xml:space="preserve"> SEQ Annex \* ARABIC </w:instrText>
+      </w:r>
+      <w:r>
+        <w:fldChar w:fldCharType="separate"/>
+      </w:r>
+      <w:r>
+        <w:rPr>
+          <w:noProof/>
+        </w:rPr>
+        <w:t>7</w:t>
+      </w:r>
+      <w:r>
+        <w:fldChar w:fldCharType="end"/>
+      </w:r>
+      <w:r>
+        <w:t xml:space="preserve"> – adult cattle (</w:t>
+      </w:r>
+      <w:proofErr w:type="spellStart"/>
+      <w:r>
+        <w:t>tonnes</w:t>
+      </w:r>
+      <w:proofErr w:type="spellEnd"/>
+      <w:r>
+        <w:t>) by year</w:t>
+      </w:r>
+    </w:p>
     <w:p>
       <w:pPr>
         <w:spacing w:after="120" w:line="240" w:lineRule="auto"/>
@@ -2976,7 +3715,7 @@
                     <pic:cNvPicPr/>
                   </pic:nvPicPr>
                   <pic:blipFill>
-                    <a:blip r:embed="rId16"/>
+                    <a:blip r:embed="rId21"/>
                     <a:stretch>
                       <a:fillRect/>
                     </a:stretch>

</xml_diff>

<commit_message>
Work in progress, started Stats section
</commit_message>
<xml_diff>
--- a/CA2_Henrique_Noronha_sbs22102.docx
+++ b/CA2_Henrique_Noronha_sbs22102.docx
@@ -2780,41 +2780,190 @@
           <w:szCs w:val="24"/>
           <w:lang w:val="en-IE"/>
         </w:rPr>
-        <w:t xml:space="preserve"> method from the Pandas library was used. </w:t>
+        <w:t xml:space="preserve"> method from the Pandas library was used</w:t>
+      </w:r>
+      <w:r>
+        <w:rPr>
+          <w:sz w:val="24"/>
+          <w:szCs w:val="24"/>
+          <w:lang w:val="en-IE"/>
+        </w:rPr>
+        <w:t xml:space="preserve"> </w:t>
+      </w:r>
+      <w:r>
+        <w:rPr>
+          <w:sz w:val="24"/>
+          <w:szCs w:val="24"/>
+          <w:lang w:val="en-IE"/>
+        </w:rPr>
+        <w:t>(The Pandas Development Team, n.d.)</w:t>
+      </w:r>
+      <w:r>
+        <w:rPr>
+          <w:sz w:val="24"/>
+          <w:szCs w:val="24"/>
+          <w:lang w:val="en-IE"/>
+        </w:rPr>
+        <w:t xml:space="preserve">. </w:t>
+      </w:r>
+      <w:r>
+        <w:rPr>
+          <w:sz w:val="24"/>
+          <w:szCs w:val="24"/>
+          <w:lang w:val="en-IE"/>
+        </w:rPr>
+        <w:t xml:space="preserve">This technique computes and fills in the missing values in the same ascending sequence as the previous values. The reason why this method was chosen was due to its common use </w:t>
+      </w:r>
+      <w:r>
+        <w:rPr>
+          <w:sz w:val="24"/>
+          <w:szCs w:val="24"/>
+          <w:lang w:val="en-IE"/>
+        </w:rPr>
+        <w:t xml:space="preserve">within </w:t>
+      </w:r>
+      <w:r>
+        <w:rPr>
+          <w:sz w:val="24"/>
+          <w:szCs w:val="24"/>
+          <w:lang w:val="en-IE"/>
+        </w:rPr>
+        <w:t xml:space="preserve">a time-series dataset, such as the </w:t>
+      </w:r>
+      <w:r>
+        <w:rPr>
+          <w:sz w:val="24"/>
+          <w:szCs w:val="24"/>
+          <w:lang w:val="en-IE"/>
+        </w:rPr>
+        <w:t>dataset</w:t>
+      </w:r>
+      <w:r>
+        <w:rPr>
+          <w:sz w:val="24"/>
+          <w:szCs w:val="24"/>
+          <w:lang w:val="en-IE"/>
+        </w:rPr>
+        <w:t xml:space="preserve"> used </w:t>
+      </w:r>
+      <w:r>
+        <w:rPr>
+          <w:sz w:val="24"/>
+          <w:szCs w:val="24"/>
+          <w:lang w:val="en-IE"/>
+        </w:rPr>
+        <w:t>in</w:t>
+      </w:r>
+      <w:r>
+        <w:rPr>
+          <w:sz w:val="24"/>
+          <w:szCs w:val="24"/>
+          <w:lang w:val="en-IE"/>
+        </w:rPr>
+        <w:t xml:space="preserve"> this study </w:t>
+      </w:r>
+      <w:r>
+        <w:rPr>
+          <w:sz w:val="24"/>
+          <w:szCs w:val="24"/>
+          <w:lang w:val="en-IE"/>
+        </w:rPr>
+        <w:t>(S, 2021)</w:t>
+      </w:r>
+      <w:r>
+        <w:rPr>
+          <w:sz w:val="24"/>
+          <w:szCs w:val="24"/>
+          <w:lang w:val="en-IE"/>
+        </w:rPr>
+        <w:t>.</w:t>
       </w:r>
     </w:p>
     <w:p>
       <w:pPr>
         <w:pStyle w:val="ListParagraph"/>
+        <w:keepNext/>
         <w:spacing w:before="120" w:after="120" w:line="240" w:lineRule="auto"/>
         <w:ind w:left="426" w:firstLine="708"/>
         <w:contextualSpacing w:val="0"/>
-        <w:rPr>
-          <w:sz w:val="24"/>
-          <w:szCs w:val="24"/>
-          <w:lang w:val="en-IE"/>
-        </w:rPr>
-      </w:pPr>
-    </w:p>
-    <w:p>
-      <w:pPr>
-        <w:spacing w:after="120" w:line="240" w:lineRule="auto"/>
-        <w:rPr>
-          <w:sz w:val="24"/>
-          <w:szCs w:val="24"/>
-          <w:lang w:val="en-IE"/>
-        </w:rPr>
-      </w:pPr>
-    </w:p>
-    <w:p>
-      <w:pPr>
-        <w:spacing w:after="120" w:line="240" w:lineRule="auto"/>
-        <w:rPr>
-          <w:sz w:val="24"/>
-          <w:szCs w:val="24"/>
-          <w:lang w:val="en-GB"/>
-        </w:rPr>
-      </w:pPr>
+      </w:pPr>
+      <w:r>
+        <w:rPr>
+          <w:sz w:val="24"/>
+          <w:szCs w:val="24"/>
+          <w:lang w:val="en-IE"/>
+        </w:rPr>
+        <w:drawing>
+          <wp:inline distT="0" distB="0" distL="0" distR="0" wp14:anchorId="31026778" wp14:editId="5A3967C4">
+            <wp:extent cx="4479216" cy="1756373"/>
+            <wp:effectExtent l="0" t="0" r="4445" b="0"/>
+            <wp:docPr id="14" name="Picture 14" descr="A picture containing text, scoreboard&#10;&#10;Description automatically generated"/>
+            <wp:cNvGraphicFramePr>
+              <a:graphicFrameLocks xmlns:a="http://schemas.openxmlformats.org/drawingml/2006/main" noChangeAspect="1"/>
+            </wp:cNvGraphicFramePr>
+            <a:graphic xmlns:a="http://schemas.openxmlformats.org/drawingml/2006/main">
+              <a:graphicData uri="http://schemas.openxmlformats.org/drawingml/2006/picture">
+                <pic:pic xmlns:pic="http://schemas.openxmlformats.org/drawingml/2006/picture">
+                  <pic:nvPicPr>
+                    <pic:cNvPr id="14" name="Picture 14" descr="A picture containing text, scoreboard&#10;&#10;Description automatically generated"/>
+                    <pic:cNvPicPr/>
+                  </pic:nvPicPr>
+                  <pic:blipFill>
+                    <a:blip r:embed="rId14"/>
+                    <a:stretch>
+                      <a:fillRect/>
+                    </a:stretch>
+                  </pic:blipFill>
+                  <pic:spPr>
+                    <a:xfrm>
+                      <a:off x="0" y="0"/>
+                      <a:ext cx="4542890" cy="1781341"/>
+                    </a:xfrm>
+                    <a:prstGeom prst="rect">
+                      <a:avLst/>
+                    </a:prstGeom>
+                  </pic:spPr>
+                </pic:pic>
+              </a:graphicData>
+            </a:graphic>
+          </wp:inline>
+        </w:drawing>
+      </w:r>
+    </w:p>
+    <w:p>
+      <w:pPr>
+        <w:pStyle w:val="Caption"/>
+        <w:jc w:val="center"/>
+        <w:rPr>
+          <w:sz w:val="24"/>
+          <w:szCs w:val="24"/>
+          <w:lang w:val="en-IE"/>
+        </w:rPr>
+      </w:pPr>
+      <w:r>
+        <w:t xml:space="preserve">Figure </w:t>
+      </w:r>
+      <w:r>
+        <w:fldChar w:fldCharType="begin"/>
+      </w:r>
+      <w:r>
+        <w:instrText xml:space="preserve"> SEQ Figure \* ARABIC </w:instrText>
+      </w:r>
+      <w:r>
+        <w:fldChar w:fldCharType="separate"/>
+      </w:r>
+      <w:r>
+        <w:rPr>
+          <w:noProof/>
+        </w:rPr>
+        <w:t>4</w:t>
+      </w:r>
+      <w:r>
+        <w:fldChar w:fldCharType="end"/>
+      </w:r>
+      <w:r>
+        <w:t xml:space="preserve"> – chicken feature missing values</w:t>
+      </w:r>
     </w:p>
     <w:p>
       <w:pPr>
@@ -2842,35 +2991,566 @@
           <w:szCs w:val="24"/>
           <w:lang w:val="en-GB"/>
         </w:rPr>
-        <w:t xml:space="preserve">Machine learning </w:t>
-      </w:r>
-      <w:r>
-        <w:rPr>
+        <w:t>Statistical analysis</w:t>
+      </w:r>
+    </w:p>
+    <w:p>
+      <w:pPr>
+        <w:pStyle w:val="ListParagraph"/>
+        <w:spacing w:before="120" w:after="120" w:line="240" w:lineRule="auto"/>
+        <w:ind w:left="426" w:firstLine="708"/>
+        <w:contextualSpacing w:val="0"/>
+        <w:rPr>
+          <w:sz w:val="24"/>
+          <w:szCs w:val="24"/>
+          <w:lang w:val="en-IE"/>
+        </w:rPr>
+      </w:pPr>
+      <w:r>
+        <w:rPr>
+          <w:sz w:val="24"/>
+          <w:szCs w:val="24"/>
+          <w:lang w:val="en-IE"/>
+        </w:rPr>
+        <w:t>An analysis of central tendency measures was performed on the</w:t>
+      </w:r>
+      <w:r>
+        <w:rPr>
+          <w:sz w:val="24"/>
+          <w:szCs w:val="24"/>
+          <w:lang w:val="en-IE"/>
+        </w:rPr>
+        <w:t xml:space="preserve"> </w:t>
+      </w:r>
+      <w:r>
+        <w:rPr>
+          <w:b/>
+          <w:bCs/>
           <w:i/>
           <w:iCs/>
           <w:sz w:val="24"/>
           <w:szCs w:val="24"/>
-          <w:lang w:val="en-GB"/>
-        </w:rPr>
-        <w:t>algorithm selection</w:t>
-      </w:r>
-      <w:r>
-        <w:rPr>
+          <w:lang w:val="en-IE"/>
+        </w:rPr>
+        <w:t>adult</w:t>
+      </w:r>
+      <w:r>
+        <w:rPr>
+          <w:b/>
+          <w:bCs/>
           <w:i/>
           <w:iCs/>
           <w:sz w:val="24"/>
           <w:szCs w:val="24"/>
-          <w:lang w:val="en-GB"/>
-        </w:rPr>
-        <w:br/>
+          <w:lang w:val="en-IE"/>
+        </w:rPr>
+        <w:t xml:space="preserve"> </w:t>
+      </w:r>
+      <w:r>
+        <w:rPr>
+          <w:b/>
+          <w:bCs/>
+          <w:i/>
+          <w:iCs/>
+          <w:sz w:val="24"/>
+          <w:szCs w:val="24"/>
+          <w:lang w:val="en-IE"/>
+        </w:rPr>
+        <w:t>cattle</w:t>
+      </w:r>
+      <w:r>
+        <w:rPr>
+          <w:sz w:val="24"/>
+          <w:szCs w:val="24"/>
+          <w:lang w:val="en-IE"/>
+        </w:rPr>
+        <w:t xml:space="preserve">, </w:t>
+      </w:r>
+      <w:r>
+        <w:rPr>
+          <w:b/>
+          <w:bCs/>
+          <w:i/>
+          <w:iCs/>
+          <w:sz w:val="24"/>
+          <w:szCs w:val="24"/>
+          <w:lang w:val="en-IE"/>
+        </w:rPr>
+        <w:t>pork</w:t>
+      </w:r>
+      <w:r>
+        <w:rPr>
+          <w:sz w:val="24"/>
+          <w:szCs w:val="24"/>
+          <w:lang w:val="en-IE"/>
+        </w:rPr>
+        <w:t xml:space="preserve">, </w:t>
+      </w:r>
+      <w:r>
+        <w:rPr>
+          <w:b/>
+          <w:bCs/>
+          <w:i/>
+          <w:iCs/>
+          <w:sz w:val="24"/>
+          <w:szCs w:val="24"/>
+          <w:lang w:val="en-IE"/>
+        </w:rPr>
+        <w:t>lamb</w:t>
+      </w:r>
+      <w:r>
+        <w:rPr>
+          <w:sz w:val="24"/>
+          <w:szCs w:val="24"/>
+          <w:lang w:val="en-IE"/>
+        </w:rPr>
+        <w:t xml:space="preserve">, and </w:t>
+      </w:r>
+      <w:r>
+        <w:rPr>
+          <w:b/>
+          <w:bCs/>
+          <w:i/>
+          <w:iCs/>
+          <w:sz w:val="24"/>
+          <w:szCs w:val="24"/>
+          <w:lang w:val="en-IE"/>
+        </w:rPr>
+        <w:t>chicken</w:t>
+      </w:r>
+      <w:r>
+        <w:rPr>
+          <w:sz w:val="24"/>
+          <w:szCs w:val="24"/>
+          <w:lang w:val="en-IE"/>
+        </w:rPr>
+        <w:t xml:space="preserve"> features</w:t>
+      </w:r>
+      <w:r>
+        <w:rPr>
+          <w:sz w:val="24"/>
+          <w:szCs w:val="24"/>
+          <w:lang w:val="en-IE"/>
+        </w:rPr>
+        <w:t xml:space="preserve"> </w:t>
+      </w:r>
+      <w:r>
+        <w:rPr>
+          <w:sz w:val="24"/>
+          <w:szCs w:val="24"/>
+          <w:lang w:val="en-IE"/>
+        </w:rPr>
+        <w:t>of the Irish dataset</w:t>
+      </w:r>
+      <w:r>
+        <w:rPr>
+          <w:sz w:val="24"/>
+          <w:szCs w:val="24"/>
+          <w:lang w:val="en-IE"/>
+        </w:rPr>
+        <w:t>(see figure 5 below)</w:t>
+      </w:r>
+      <w:r>
+        <w:rPr>
+          <w:sz w:val="24"/>
+          <w:szCs w:val="24"/>
+          <w:lang w:val="en-IE"/>
+        </w:rPr>
+        <w:t xml:space="preserve">. </w:t>
+      </w:r>
+      <w:r>
+        <w:rPr>
+          <w:sz w:val="24"/>
+          <w:szCs w:val="24"/>
+          <w:lang w:val="en-IE"/>
+        </w:rPr>
+        <w:t xml:space="preserve">For the central tendency measures of the Italian dataset, refer to the Appendix, table 2. </w:t>
+      </w:r>
+      <w:r>
+        <w:rPr>
+          <w:sz w:val="24"/>
+          <w:szCs w:val="24"/>
+          <w:lang w:val="en-IE"/>
+        </w:rPr>
+        <w:t>Measures of centre are used to indicate where the most typical values of the dataset are, also often called averages (Weiss and Weiss, 2017, p. 116).</w:t>
+      </w:r>
+    </w:p>
+    <w:p>
+      <w:pPr>
+        <w:keepNext/>
+        <w:spacing w:before="120" w:after="120" w:line="240" w:lineRule="auto"/>
+        <w:jc w:val="center"/>
+      </w:pPr>
+      <w:r>
+        <w:rPr>
+          <w:lang w:val="en-IE"/>
+        </w:rPr>
+        <w:lastRenderedPageBreak/>
+        <w:drawing>
+          <wp:inline distT="0" distB="0" distL="0" distR="0" wp14:anchorId="41B7281E" wp14:editId="1930D687">
+            <wp:extent cx="3141552" cy="2063975"/>
+            <wp:effectExtent l="0" t="0" r="0" b="6350"/>
+            <wp:docPr id="15" name="Picture 15" descr="Graphical user interface, text&#10;&#10;Description automatically generated"/>
+            <wp:cNvGraphicFramePr>
+              <a:graphicFrameLocks xmlns:a="http://schemas.openxmlformats.org/drawingml/2006/main" noChangeAspect="1"/>
+            </wp:cNvGraphicFramePr>
+            <a:graphic xmlns:a="http://schemas.openxmlformats.org/drawingml/2006/main">
+              <a:graphicData uri="http://schemas.openxmlformats.org/drawingml/2006/picture">
+                <pic:pic xmlns:pic="http://schemas.openxmlformats.org/drawingml/2006/picture">
+                  <pic:nvPicPr>
+                    <pic:cNvPr id="15" name="Picture 15" descr="Graphical user interface, text&#10;&#10;Description automatically generated"/>
+                    <pic:cNvPicPr/>
+                  </pic:nvPicPr>
+                  <pic:blipFill>
+                    <a:blip r:embed="rId15"/>
+                    <a:stretch>
+                      <a:fillRect/>
+                    </a:stretch>
+                  </pic:blipFill>
+                  <pic:spPr>
+                    <a:xfrm>
+                      <a:off x="0" y="0"/>
+                      <a:ext cx="3239673" cy="2128440"/>
+                    </a:xfrm>
+                    <a:prstGeom prst="rect">
+                      <a:avLst/>
+                    </a:prstGeom>
+                  </pic:spPr>
+                </pic:pic>
+              </a:graphicData>
+            </a:graphic>
+          </wp:inline>
+        </w:drawing>
+      </w:r>
+    </w:p>
+    <w:p>
+      <w:pPr>
+        <w:pStyle w:val="Caption"/>
+        <w:jc w:val="center"/>
+        <w:rPr>
+          <w:sz w:val="24"/>
+          <w:szCs w:val="24"/>
+          <w:lang w:val="en-IE"/>
+        </w:rPr>
+      </w:pPr>
+      <w:r>
+        <w:t xml:space="preserve">Figure </w:t>
+      </w:r>
+      <w:r>
+        <w:fldChar w:fldCharType="begin"/>
+      </w:r>
+      <w:r>
+        <w:instrText xml:space="preserve"> SEQ Figure \* ARABIC </w:instrText>
+      </w:r>
+      <w:r>
+        <w:fldChar w:fldCharType="separate"/>
+      </w:r>
+      <w:r>
+        <w:rPr>
+          <w:noProof/>
+        </w:rPr>
+        <w:t>5</w:t>
+      </w:r>
+      <w:r>
+        <w:fldChar w:fldCharType="end"/>
+      </w:r>
+      <w:r>
+        <w:t xml:space="preserve"> – central tendency measures, Irish dataset</w:t>
       </w:r>
     </w:p>
     <w:p>
       <w:pPr>
         <w:pStyle w:val="ListParagraph"/>
-        <w:spacing w:after="120" w:line="240" w:lineRule="auto"/>
+        <w:spacing w:before="120" w:after="120" w:line="240" w:lineRule="auto"/>
         <w:ind w:left="426" w:firstLine="708"/>
         <w:contextualSpacing w:val="0"/>
+        <w:rPr>
+          <w:sz w:val="24"/>
+          <w:szCs w:val="24"/>
+          <w:lang w:val="en-IE"/>
+        </w:rPr>
+      </w:pPr>
+      <w:r>
+        <w:rPr>
+          <w:sz w:val="24"/>
+          <w:szCs w:val="24"/>
+          <w:lang w:val="en-IE"/>
+        </w:rPr>
+        <w:t>Now that the distance of each parking meter to each of the car parks was obtained, it can be used to plot a histogram showing the Poisson distribution (Figure 6), which is a probability distribution used to model how often an event occurs over a specified period (Weiss and Weiss, 2017, p. 273).</w:t>
+      </w:r>
+    </w:p>
+    <w:p>
+      <w:pPr>
+        <w:pStyle w:val="ListParagraph"/>
+        <w:spacing w:before="120" w:after="120" w:line="240" w:lineRule="auto"/>
+        <w:ind w:left="426" w:firstLine="708"/>
+        <w:rPr>
+          <w:sz w:val="24"/>
+          <w:szCs w:val="24"/>
+          <w:lang w:val="en-IE"/>
+        </w:rPr>
+      </w:pPr>
+      <w:r>
+        <w:rPr>
+          <w:sz w:val="24"/>
+          <w:szCs w:val="24"/>
+          <w:lang w:val="en-IE"/>
+        </w:rPr>
+        <w:t>Now that the central tendency measure for the Irish dataset are known,</w:t>
+      </w:r>
+      <w:r>
+        <w:rPr>
+          <w:sz w:val="24"/>
+          <w:szCs w:val="24"/>
+          <w:lang w:val="en-IE"/>
+        </w:rPr>
+        <w:t xml:space="preserve"> </w:t>
+      </w:r>
+      <w:r>
+        <w:rPr>
+          <w:sz w:val="24"/>
+          <w:szCs w:val="24"/>
+          <w:lang w:val="en-IE"/>
+        </w:rPr>
+        <w:t xml:space="preserve">it is possible to affirm that the number of </w:t>
+      </w:r>
+      <w:r>
+        <w:rPr>
+          <w:b/>
+          <w:bCs/>
+          <w:i/>
+          <w:iCs/>
+          <w:sz w:val="24"/>
+          <w:szCs w:val="24"/>
+          <w:lang w:val="en-IE"/>
+        </w:rPr>
+        <w:t>adult cattle</w:t>
+      </w:r>
+      <w:r>
+        <w:rPr>
+          <w:sz w:val="24"/>
+          <w:szCs w:val="24"/>
+          <w:lang w:val="en-IE"/>
+        </w:rPr>
+        <w:t xml:space="preserve"> </w:t>
+      </w:r>
+      <w:r>
+        <w:rPr>
+          <w:sz w:val="24"/>
+          <w:szCs w:val="24"/>
+          <w:lang w:val="en-IE"/>
+        </w:rPr>
+        <w:t xml:space="preserve">meat produced in </w:t>
+      </w:r>
+      <w:r>
+        <w:rPr>
+          <w:sz w:val="24"/>
+          <w:szCs w:val="24"/>
+          <w:lang w:val="en-IE"/>
+        </w:rPr>
+        <w:t>Ireland</w:t>
+      </w:r>
+      <w:r>
+        <w:rPr>
+          <w:sz w:val="24"/>
+          <w:szCs w:val="24"/>
+          <w:lang w:val="en-IE"/>
+        </w:rPr>
+        <w:t xml:space="preserve"> </w:t>
+      </w:r>
+      <w:r>
+        <w:rPr>
+          <w:sz w:val="24"/>
+          <w:szCs w:val="24"/>
+          <w:lang w:val="en-IE"/>
+        </w:rPr>
+        <w:t>has a</w:t>
+      </w:r>
+      <w:r>
+        <w:rPr>
+          <w:sz w:val="24"/>
+          <w:szCs w:val="24"/>
+          <w:lang w:val="en-IE"/>
+        </w:rPr>
+        <w:t xml:space="preserve"> normal</w:t>
+      </w:r>
+      <w:r>
+        <w:rPr>
+          <w:sz w:val="24"/>
+          <w:szCs w:val="24"/>
+          <w:lang w:val="en-IE"/>
+        </w:rPr>
+        <w:t xml:space="preserve"> </w:t>
+      </w:r>
+      <w:r>
+        <w:rPr>
+          <w:sz w:val="24"/>
+          <w:szCs w:val="24"/>
+          <w:lang w:val="en-IE"/>
+        </w:rPr>
+        <w:t>distribut</w:t>
+      </w:r>
+      <w:r>
+        <w:rPr>
+          <w:sz w:val="24"/>
+          <w:szCs w:val="24"/>
+          <w:lang w:val="en-IE"/>
+        </w:rPr>
+        <w:t>ion</w:t>
+      </w:r>
+      <w:r>
+        <w:rPr>
+          <w:sz w:val="24"/>
+          <w:szCs w:val="24"/>
+          <w:lang w:val="en-IE"/>
+        </w:rPr>
+        <w:t xml:space="preserve"> with an average of 47 tonnes and a standard deviation of 6 points.</w:t>
+      </w:r>
+      <w:r>
+        <w:rPr>
+          <w:sz w:val="24"/>
+          <w:szCs w:val="24"/>
+          <w:lang w:val="en-IE"/>
+        </w:rPr>
+        <w:t xml:space="preserve"> </w:t>
+      </w:r>
+      <w:r>
+        <w:rPr>
+          <w:sz w:val="24"/>
+          <w:szCs w:val="24"/>
+          <w:lang w:val="en-IE"/>
+        </w:rPr>
+        <w:t>Using these variables it is possible to answer questions such as: w</w:t>
+      </w:r>
+      <w:r>
+        <w:rPr>
+          <w:sz w:val="24"/>
+          <w:szCs w:val="24"/>
+          <w:lang w:val="en-IE"/>
+        </w:rPr>
+        <w:t xml:space="preserve">hat is the probability of choosing one </w:t>
+      </w:r>
+      <w:r>
+        <w:rPr>
+          <w:sz w:val="24"/>
+          <w:szCs w:val="24"/>
+          <w:lang w:val="en-IE"/>
+        </w:rPr>
+        <w:t>month</w:t>
+      </w:r>
+      <w:r>
+        <w:rPr>
+          <w:sz w:val="24"/>
+          <w:szCs w:val="24"/>
+          <w:lang w:val="en-IE"/>
+        </w:rPr>
+        <w:t xml:space="preserve"> within one </w:t>
+      </w:r>
+      <w:r>
+        <w:rPr>
+          <w:sz w:val="24"/>
+          <w:szCs w:val="24"/>
+          <w:lang w:val="en-IE"/>
+        </w:rPr>
+        <w:t>year</w:t>
+      </w:r>
+      <w:r>
+        <w:rPr>
+          <w:sz w:val="24"/>
+          <w:szCs w:val="24"/>
+          <w:lang w:val="en-IE"/>
+        </w:rPr>
+        <w:t xml:space="preserve"> that has a production of more than or equal to 50 tonnes?</w:t>
+      </w:r>
+    </w:p>
+    <w:p>
+      <w:pPr>
+        <w:pStyle w:val="ListParagraph"/>
+        <w:spacing w:before="120" w:after="120" w:line="240" w:lineRule="auto"/>
+        <w:ind w:left="426" w:firstLine="708"/>
+        <w:contextualSpacing w:val="0"/>
+        <w:rPr>
+          <w:sz w:val="24"/>
+          <w:szCs w:val="24"/>
+          <w:lang w:val="en-IE"/>
+        </w:rPr>
+      </w:pPr>
+    </w:p>
+    <w:p>
+      <w:pPr>
+        <w:pStyle w:val="ListParagraph"/>
+        <w:spacing w:before="120" w:after="120" w:line="240" w:lineRule="auto"/>
+        <w:ind w:left="426" w:firstLine="708"/>
+        <w:contextualSpacing w:val="0"/>
+        <w:rPr>
+          <w:sz w:val="24"/>
+          <w:szCs w:val="24"/>
+          <w:lang w:val="en-IE"/>
+        </w:rPr>
+      </w:pPr>
+    </w:p>
+    <w:p>
+      <w:pPr>
+        <w:pStyle w:val="ListParagraph"/>
+        <w:spacing w:before="120" w:after="120" w:line="240" w:lineRule="auto"/>
+        <w:ind w:left="426" w:firstLine="708"/>
+        <w:contextualSpacing w:val="0"/>
+        <w:rPr>
+          <w:sz w:val="24"/>
+          <w:szCs w:val="24"/>
+          <w:lang w:val="en-IE"/>
+        </w:rPr>
+      </w:pPr>
+    </w:p>
+    <w:p>
+      <w:pPr>
+        <w:pStyle w:val="ListParagraph"/>
+        <w:spacing w:before="120" w:after="120" w:line="240" w:lineRule="auto"/>
+        <w:ind w:left="426" w:firstLine="708"/>
+        <w:contextualSpacing w:val="0"/>
+        <w:rPr>
+          <w:sz w:val="24"/>
+          <w:szCs w:val="24"/>
+          <w:lang w:val="en-IE"/>
+        </w:rPr>
+      </w:pPr>
+    </w:p>
+    <w:p>
+      <w:pPr>
+        <w:pStyle w:val="ListParagraph"/>
+        <w:spacing w:before="120" w:after="120" w:line="240" w:lineRule="auto"/>
+        <w:ind w:left="426" w:firstLine="708"/>
+        <w:contextualSpacing w:val="0"/>
+        <w:rPr>
+          <w:sz w:val="24"/>
+          <w:szCs w:val="24"/>
+          <w:lang w:val="en-IE"/>
+        </w:rPr>
+      </w:pPr>
+    </w:p>
+    <w:p>
+      <w:pPr>
+        <w:spacing w:after="120" w:line="240" w:lineRule="auto"/>
+        <w:rPr>
+          <w:sz w:val="24"/>
+          <w:szCs w:val="24"/>
+          <w:lang w:val="en-IE"/>
+        </w:rPr>
+      </w:pPr>
+    </w:p>
+    <w:p>
+      <w:pPr>
+        <w:spacing w:after="120" w:line="240" w:lineRule="auto"/>
+        <w:rPr>
+          <w:sz w:val="24"/>
+          <w:szCs w:val="24"/>
+          <w:lang w:val="en-IE"/>
+        </w:rPr>
+      </w:pPr>
+    </w:p>
+    <w:p>
+      <w:pPr>
+        <w:spacing w:after="120" w:line="240" w:lineRule="auto"/>
         <w:rPr>
           <w:sz w:val="24"/>
           <w:szCs w:val="24"/>
@@ -2904,6 +3584,174 @@
           <w:szCs w:val="24"/>
           <w:lang w:val="en-GB"/>
         </w:rPr>
+        <w:t xml:space="preserve">Machine learning </w:t>
+      </w:r>
+      <w:r>
+        <w:rPr>
+          <w:i/>
+          <w:iCs/>
+          <w:sz w:val="24"/>
+          <w:szCs w:val="24"/>
+          <w:lang w:val="en-GB"/>
+        </w:rPr>
+        <w:t>algorithm selection</w:t>
+      </w:r>
+    </w:p>
+    <w:p>
+      <w:pPr>
+        <w:pStyle w:val="ListParagraph"/>
+        <w:spacing w:after="120" w:line="240" w:lineRule="auto"/>
+        <w:ind w:left="426" w:firstLine="708"/>
+        <w:contextualSpacing w:val="0"/>
+        <w:rPr>
+          <w:sz w:val="24"/>
+          <w:szCs w:val="24"/>
+          <w:lang w:val="en-GB"/>
+        </w:rPr>
+      </w:pPr>
+      <w:r>
+        <w:rPr>
+          <w:sz w:val="24"/>
+          <w:szCs w:val="24"/>
+          <w:lang w:val="en-GB"/>
+        </w:rPr>
+        <w:t>As i</w:t>
+      </w:r>
+      <w:r>
+        <w:rPr>
+          <w:sz w:val="24"/>
+          <w:szCs w:val="24"/>
+          <w:lang w:val="en-GB"/>
+        </w:rPr>
+        <w:t xml:space="preserve">t </w:t>
+      </w:r>
+      <w:r>
+        <w:rPr>
+          <w:sz w:val="24"/>
+          <w:szCs w:val="24"/>
+          <w:lang w:val="en-GB"/>
+        </w:rPr>
+        <w:t>was stated in the introduction, this study aims</w:t>
+      </w:r>
+      <w:r>
+        <w:rPr>
+          <w:sz w:val="24"/>
+          <w:szCs w:val="24"/>
+          <w:lang w:val="en-GB"/>
+        </w:rPr>
+        <w:t xml:space="preserve"> to understand how the production of adult cattle is impacted by the production of other types of meat and determine an estimation rate of slaughtering (in tonnes</w:t>
+      </w:r>
+      <w:r>
+        <w:rPr>
+          <w:sz w:val="24"/>
+          <w:szCs w:val="24"/>
+          <w:lang w:val="en-GB"/>
+        </w:rPr>
+        <w:t xml:space="preserve">), </w:t>
+      </w:r>
+      <w:r>
+        <w:rPr>
+          <w:sz w:val="24"/>
+          <w:szCs w:val="24"/>
+          <w:lang w:val="en-GB"/>
+        </w:rPr>
+        <w:t>using machine learning regression algorithms.</w:t>
+      </w:r>
+      <w:r>
+        <w:rPr>
+          <w:sz w:val="24"/>
+          <w:szCs w:val="24"/>
+          <w:lang w:val="en-GB"/>
+        </w:rPr>
+        <w:t xml:space="preserve"> </w:t>
+      </w:r>
+      <w:r>
+        <w:rPr>
+          <w:sz w:val="24"/>
+          <w:szCs w:val="24"/>
+          <w:lang w:val="en-GB"/>
+        </w:rPr>
+        <w:t xml:space="preserve"> </w:t>
+      </w:r>
+    </w:p>
+    <w:p>
+      <w:pPr>
+        <w:pStyle w:val="ListParagraph"/>
+        <w:spacing w:after="120" w:line="240" w:lineRule="auto"/>
+        <w:ind w:left="426" w:firstLine="708"/>
+        <w:contextualSpacing w:val="0"/>
+        <w:rPr>
+          <w:sz w:val="24"/>
+          <w:szCs w:val="24"/>
+          <w:lang w:val="en-GB"/>
+        </w:rPr>
+      </w:pPr>
+    </w:p>
+    <w:p>
+      <w:pPr>
+        <w:pStyle w:val="ListParagraph"/>
+        <w:spacing w:after="120" w:line="240" w:lineRule="auto"/>
+        <w:ind w:left="426" w:firstLine="708"/>
+        <w:contextualSpacing w:val="0"/>
+        <w:rPr>
+          <w:sz w:val="24"/>
+          <w:szCs w:val="24"/>
+          <w:lang w:val="en-GB"/>
+        </w:rPr>
+      </w:pPr>
+    </w:p>
+    <w:p>
+      <w:pPr>
+        <w:pStyle w:val="ListParagraph"/>
+        <w:spacing w:after="120" w:line="240" w:lineRule="auto"/>
+        <w:ind w:left="426" w:firstLine="708"/>
+        <w:contextualSpacing w:val="0"/>
+        <w:rPr>
+          <w:sz w:val="24"/>
+          <w:szCs w:val="24"/>
+          <w:lang w:val="en-GB"/>
+        </w:rPr>
+      </w:pPr>
+    </w:p>
+    <w:p>
+      <w:pPr>
+        <w:pStyle w:val="ListParagraph"/>
+        <w:spacing w:after="120" w:line="240" w:lineRule="auto"/>
+        <w:ind w:left="426" w:firstLine="708"/>
+        <w:contextualSpacing w:val="0"/>
+        <w:rPr>
+          <w:sz w:val="24"/>
+          <w:szCs w:val="24"/>
+          <w:lang w:val="en-GB"/>
+        </w:rPr>
+      </w:pPr>
+    </w:p>
+    <w:p>
+      <w:pPr>
+        <w:pStyle w:val="ListParagraph"/>
+        <w:numPr>
+          <w:ilvl w:val="1"/>
+          <w:numId w:val="4"/>
+        </w:numPr>
+        <w:spacing w:after="120" w:line="240" w:lineRule="auto"/>
+        <w:ind w:left="426"/>
+        <w:contextualSpacing w:val="0"/>
+        <w:rPr>
+          <w:i/>
+          <w:iCs/>
+          <w:sz w:val="24"/>
+          <w:szCs w:val="24"/>
+          <w:lang w:val="en-GB"/>
+        </w:rPr>
+      </w:pPr>
+      <w:r>
+        <w:rPr>
+          <w:i/>
+          <w:iCs/>
+          <w:sz w:val="24"/>
+          <w:szCs w:val="24"/>
+          <w:lang w:val="en-GB"/>
+        </w:rPr>
         <w:t>Model performance comparison</w:t>
       </w:r>
       <w:r>
@@ -2952,6 +3800,7 @@
           <w:szCs w:val="24"/>
           <w:lang w:val="en-GB"/>
         </w:rPr>
+        <w:lastRenderedPageBreak/>
         <w:t>Conclusion</w:t>
       </w:r>
       <w:r>
@@ -3064,7 +3913,6 @@
           <w:szCs w:val="24"/>
           <w:lang w:val="en-GB"/>
         </w:rPr>
-        <w:lastRenderedPageBreak/>
         <w:t>Appendix</w:t>
       </w:r>
       <w:r>
@@ -3147,7 +3995,7 @@
                     <pic:cNvPicPr/>
                   </pic:nvPicPr>
                   <pic:blipFill>
-                    <a:blip r:embed="rId14"/>
+                    <a:blip r:embed="rId16"/>
                     <a:stretch>
                       <a:fillRect/>
                     </a:stretch>
@@ -3208,6 +4056,7 @@
         <w:rPr>
           <w:noProof/>
         </w:rPr>
+        <w:lastRenderedPageBreak/>
         <w:drawing>
           <wp:inline distT="0" distB="0" distL="0" distR="0" wp14:anchorId="63D7B6B3" wp14:editId="6292588A">
             <wp:extent cx="6237838" cy="3720465"/>
@@ -3224,7 +4073,7 @@
                     <pic:cNvPicPr/>
                   </pic:nvPicPr>
                   <pic:blipFill>
-                    <a:blip r:embed="rId15"/>
+                    <a:blip r:embed="rId17"/>
                     <a:stretch>
                       <a:fillRect/>
                     </a:stretch>
@@ -3278,7 +4127,6 @@
         <w:keepNext/>
       </w:pPr>
       <w:r>
-        <w:lastRenderedPageBreak/>
         <w:drawing>
           <wp:inline distT="0" distB="0" distL="0" distR="0" wp14:anchorId="2753EA23" wp14:editId="262F4125">
             <wp:extent cx="6283105" cy="2833370"/>
@@ -3295,7 +4143,7 @@
                     <pic:cNvPicPr/>
                   </pic:nvPicPr>
                   <pic:blipFill>
-                    <a:blip r:embed="rId16"/>
+                    <a:blip r:embed="rId18"/>
                     <a:stretch>
                       <a:fillRect/>
                     </a:stretch>
@@ -3380,6 +4228,7 @@
         <w:keepNext/>
       </w:pPr>
       <w:r>
+        <w:lastRenderedPageBreak/>
         <w:drawing>
           <wp:inline distT="0" distB="0" distL="0" distR="0" wp14:anchorId="43FB6D29" wp14:editId="6975B70C">
             <wp:extent cx="6282690" cy="2597785"/>
@@ -3396,7 +4245,7 @@
                     <pic:cNvPicPr/>
                   </pic:nvPicPr>
                   <pic:blipFill>
-                    <a:blip r:embed="rId17"/>
+                    <a:blip r:embed="rId19"/>
                     <a:stretch>
                       <a:fillRect/>
                     </a:stretch>
@@ -3469,7 +4318,6 @@
           <w:szCs w:val="24"/>
           <w:lang w:val="en-GB"/>
         </w:rPr>
-        <w:lastRenderedPageBreak/>
         <w:drawing>
           <wp:inline distT="0" distB="0" distL="0" distR="0" wp14:anchorId="2F9D7336" wp14:editId="3D40A100">
             <wp:extent cx="6301212" cy="2461895"/>
@@ -3486,7 +4334,7 @@
                     <pic:cNvPicPr/>
                   </pic:nvPicPr>
                   <pic:blipFill>
-                    <a:blip r:embed="rId18"/>
+                    <a:blip r:embed="rId20"/>
                     <a:stretch>
                       <a:fillRect/>
                     </a:stretch>
@@ -3567,7 +4415,7 @@
                     <pic:cNvPicPr/>
                   </pic:nvPicPr>
                   <pic:blipFill>
-                    <a:blip r:embed="rId19"/>
+                    <a:blip r:embed="rId21"/>
                     <a:stretch>
                       <a:fillRect/>
                     </a:stretch>
@@ -3648,7 +4496,7 @@
                     <pic:cNvPicPr/>
                   </pic:nvPicPr>
                   <pic:blipFill>
-                    <a:blip r:embed="rId20"/>
+                    <a:blip r:embed="rId22"/>
                     <a:stretch>
                       <a:fillRect/>
                     </a:stretch>
@@ -3788,7 +4636,7 @@
                     <pic:cNvPicPr/>
                   </pic:nvPicPr>
                   <pic:blipFill>
-                    <a:blip r:embed="rId21"/>
+                    <a:blip r:embed="rId23"/>
                     <a:stretch>
                       <a:fillRect/>
                     </a:stretch>
@@ -3813,11 +4661,6 @@
       <w:pPr>
         <w:pStyle w:val="Caption"/>
         <w:jc w:val="center"/>
-        <w:rPr>
-          <w:sz w:val="24"/>
-          <w:szCs w:val="24"/>
-          <w:lang w:val="en-GB"/>
-        </w:rPr>
       </w:pPr>
       <w:r>
         <w:t xml:space="preserve">Table </w:t>
@@ -3842,6 +4685,80 @@
       </w:r>
       <w:r>
         <w:t xml:space="preserve"> – first 5 rows</w:t>
+      </w:r>
+    </w:p>
+    <w:p/>
+    <w:p>
+      <w:pPr>
+        <w:keepNext/>
+        <w:jc w:val="center"/>
+      </w:pPr>
+      <w:r>
+        <w:drawing>
+          <wp:inline distT="0" distB="0" distL="0" distR="0" wp14:anchorId="1FD4104D" wp14:editId="2217F31D">
+            <wp:extent cx="3058062" cy="2027977"/>
+            <wp:effectExtent l="0" t="0" r="3175" b="4445"/>
+            <wp:docPr id="16" name="Picture 16" descr="Graphical user interface, text, application&#10;&#10;Description automatically generated"/>
+            <wp:cNvGraphicFramePr>
+              <a:graphicFrameLocks xmlns:a="http://schemas.openxmlformats.org/drawingml/2006/main" noChangeAspect="1"/>
+            </wp:cNvGraphicFramePr>
+            <a:graphic xmlns:a="http://schemas.openxmlformats.org/drawingml/2006/main">
+              <a:graphicData uri="http://schemas.openxmlformats.org/drawingml/2006/picture">
+                <pic:pic xmlns:pic="http://schemas.openxmlformats.org/drawingml/2006/picture">
+                  <pic:nvPicPr>
+                    <pic:cNvPr id="16" name="Picture 16" descr="Graphical user interface, text, application&#10;&#10;Description automatically generated"/>
+                    <pic:cNvPicPr/>
+                  </pic:nvPicPr>
+                  <pic:blipFill>
+                    <a:blip r:embed="rId24"/>
+                    <a:stretch>
+                      <a:fillRect/>
+                    </a:stretch>
+                  </pic:blipFill>
+                  <pic:spPr>
+                    <a:xfrm>
+                      <a:off x="0" y="0"/>
+                      <a:ext cx="3101610" cy="2056856"/>
+                    </a:xfrm>
+                    <a:prstGeom prst="rect">
+                      <a:avLst/>
+                    </a:prstGeom>
+                  </pic:spPr>
+                </pic:pic>
+              </a:graphicData>
+            </a:graphic>
+          </wp:inline>
+        </w:drawing>
+      </w:r>
+    </w:p>
+    <w:p>
+      <w:pPr>
+        <w:pStyle w:val="Caption"/>
+        <w:jc w:val="center"/>
+      </w:pPr>
+      <w:r>
+        <w:t xml:space="preserve">Table </w:t>
+      </w:r>
+      <w:r>
+        <w:fldChar w:fldCharType="begin"/>
+      </w:r>
+      <w:r>
+        <w:instrText xml:space="preserve"> SEQ Table \* ARABIC </w:instrText>
+      </w:r>
+      <w:r>
+        <w:fldChar w:fldCharType="separate"/>
+      </w:r>
+      <w:r>
+        <w:rPr>
+          <w:noProof/>
+        </w:rPr>
+        <w:t>2</w:t>
+      </w:r>
+      <w:r>
+        <w:fldChar w:fldCharType="end"/>
+      </w:r>
+      <w:r>
+        <w:t xml:space="preserve"> – central tendency measures, Italian dataset</w:t>
       </w:r>
     </w:p>
     <w:sectPr>

</xml_diff>